<commit_message>
Update version 5 with proof reading
</commit_message>
<xml_diff>
--- a/Drafts/Cover_Sieg.docx
+++ b/Drafts/Cover_Sieg.docx
@@ -22,7 +22,7 @@
         <w:rPr>
           <w:noProof/>
         </w:rPr>
-        <w:t>August 2, 2022</w:t>
+        <w:t>August 4, 2022</w:t>
       </w:r>
       <w:r>
         <w:fldChar w:fldCharType="end"/>
@@ -37,13 +37,7 @@
         </w:rPr>
       </w:pPr>
       <w:r>
-        <w:t xml:space="preserve">JACS </w:t>
-      </w:r>
-      <w:r>
-        <w:t xml:space="preserve">Cover Letter </w:t>
-      </w:r>
-      <w:r>
-        <w:t xml:space="preserve">Guidelines - </w:t>
+        <w:t xml:space="preserve">JACS Cover Letter Guidelines - </w:t>
       </w:r>
     </w:p>
     <w:p>
@@ -206,10 +200,7 @@
         <w:t xml:space="preserve"> </w:t>
       </w:r>
       <w:r>
-        <w:t xml:space="preserve">provide </w:t>
-      </w:r>
-      <w:r>
-        <w:t xml:space="preserve">valuable </w:t>
+        <w:t xml:space="preserve">provide valuable </w:t>
       </w:r>
       <w:r>
         <w:t>understanding</w:t>
@@ -228,10 +219,7 @@
         <w:t xml:space="preserve">. </w:t>
       </w:r>
       <w:r>
-        <w:t>Current</w:t>
-      </w:r>
-      <w:r>
-        <w:t>ly</w:t>
+        <w:t>Currently</w:t>
       </w:r>
       <w:r>
         <w:t xml:space="preserve">, the development of </w:t>
@@ -377,10 +365,7 @@
         <w:t xml:space="preserve"> by </w:t>
       </w:r>
       <w:r>
-        <w:t>providing a complex but manageable environment for studying RNA</w:t>
-      </w:r>
-      <w:r>
-        <w:t>,</w:t>
+        <w:t>providing a complex but manageable environment for studying RNA,</w:t>
       </w:r>
       <w:commentRangeStart w:id="1"/>
       <w:r>
@@ -390,19 +375,13 @@
         <w:t xml:space="preserve"> </w:t>
       </w:r>
       <w:r>
-        <w:t xml:space="preserve">one of the most impactful studies to come </w:t>
-      </w:r>
-      <w:r>
-        <w:t>ou</w:t>
+        <w:t>one of the most impactful studies to come ou</w:t>
       </w:r>
       <w:r>
         <w:t>t</w:t>
       </w:r>
       <w:r>
-        <w:t xml:space="preserve"> o</w:t>
-      </w:r>
-      <w:r>
-        <w:t>f our lab recently</w:t>
+        <w:t xml:space="preserve"> of our lab recently</w:t>
       </w:r>
       <w:commentRangeEnd w:id="1"/>
       <w:r>
@@ -430,7 +409,13 @@
         <w:t xml:space="preserve"> </w:t>
       </w:r>
       <w:r>
-        <w:t xml:space="preserve">Moreover, Eco80 is a environment for characterization of a wide range of </w:t>
+        <w:t>Moreover, Eco80 is a</w:t>
+      </w:r>
+      <w:r>
+        <w:t>n</w:t>
+      </w:r>
+      <w:r>
+        <w:t xml:space="preserve"> environment for characterization of a wide range of </w:t>
       </w:r>
       <w:r>
         <w:t>systems,</w:t>
@@ -482,53 +467,94 @@
       <w:r>
         <w:t xml:space="preserve">Mathew Disney as an associate editor and </w:t>
       </w:r>
+      <w:commentRangeStart w:id="2"/>
       <w:r>
         <w:t>G</w:t>
       </w:r>
       <w:r>
         <w:t xml:space="preserve">ary </w:t>
       </w:r>
+      <w:proofErr w:type="spellStart"/>
       <w:r>
         <w:t>P</w:t>
       </w:r>
       <w:r>
         <w:t>ielak</w:t>
       </w:r>
+      <w:proofErr w:type="spellEnd"/>
       <w:r>
         <w:t>,</w:t>
       </w:r>
       <w:r>
+        <w:t xml:space="preserve"> Danny </w:t>
+      </w:r>
+      <w:proofErr w:type="spellStart"/>
+      <w:r>
+        <w:t>Incarnato</w:t>
+      </w:r>
+      <w:proofErr w:type="spellEnd"/>
+      <w:r>
+        <w:t>,</w:t>
+      </w:r>
+      <w:r>
+        <w:t xml:space="preserve"> M</w:t>
+      </w:r>
+      <w:r>
+        <w:t xml:space="preserve">artin </w:t>
+      </w:r>
+      <w:proofErr w:type="spellStart"/>
+      <w:r>
+        <w:t>G</w:t>
+      </w:r>
+      <w:r>
+        <w:t>ruebele</w:t>
+      </w:r>
+      <w:proofErr w:type="spellEnd"/>
+      <w:r>
+        <w:t xml:space="preserve">, </w:t>
+      </w:r>
+      <w:r>
+        <w:t xml:space="preserve">Dan </w:t>
+      </w:r>
+      <w:proofErr w:type="spellStart"/>
+      <w:r>
+        <w:t>Herschlag</w:t>
+      </w:r>
+      <w:proofErr w:type="spellEnd"/>
+      <w:r>
+        <w:t xml:space="preserve">, </w:t>
+      </w:r>
+      <w:r>
+        <w:t xml:space="preserve">Jean-Denis Beaudoin, </w:t>
+      </w:r>
+      <w:r>
+        <w:t xml:space="preserve">and </w:t>
+      </w:r>
+      <w:proofErr w:type="spellStart"/>
+      <w:r>
+        <w:t>Silvie</w:t>
+      </w:r>
+      <w:proofErr w:type="spellEnd"/>
+      <w:r>
         <w:t xml:space="preserve"> </w:t>
       </w:r>
-      <w:r>
-        <w:t>Danny Incarnato,</w:t>
-      </w:r>
-      <w:r>
-        <w:t xml:space="preserve"> M</w:t>
-      </w:r>
-      <w:r>
-        <w:t xml:space="preserve">artin </w:t>
-      </w:r>
-      <w:r>
-        <w:t>G</w:t>
-      </w:r>
-      <w:r>
-        <w:t>ruebele</w:t>
-      </w:r>
-      <w:r>
-        <w:t xml:space="preserve">, </w:t>
-      </w:r>
-      <w:r>
-        <w:t xml:space="preserve">Dan Herschlag, </w:t>
-      </w:r>
-      <w:r>
-        <w:t xml:space="preserve">Jean-Denis Beaudoin, </w:t>
-      </w:r>
-      <w:r>
-        <w:t xml:space="preserve">and </w:t>
-      </w:r>
-      <w:r>
-        <w:t xml:space="preserve">Silvie Rouskin, </w:t>
+      <w:proofErr w:type="spellStart"/>
+      <w:r>
+        <w:t>Rouskin</w:t>
+      </w:r>
+      <w:proofErr w:type="spellEnd"/>
+      <w:r>
+        <w:t>,</w:t>
+      </w:r>
+      <w:commentRangeEnd w:id="2"/>
+      <w:r>
+        <w:rPr>
+          <w:rStyle w:val="CommentReference"/>
+        </w:rPr>
+        <w:commentReference w:id="2"/>
+      </w:r>
+      <w:r>
+        <w:t xml:space="preserve"> </w:t>
       </w:r>
       <w:r>
         <w:t>as reviewers.</w:t>
@@ -544,10 +570,7 @@
         <w:spacing w:after="0" w:line="240" w:lineRule="auto"/>
       </w:pPr>
       <w:r>
-        <w:t>This</w:t>
-      </w:r>
-      <w:r>
-        <w:t xml:space="preserve"> manuscript is not under consideration for publication and has not been published elsewhere.</w:t>
+        <w:t>This manuscript is not under consideration for publication and has not been published elsewhere.</w:t>
       </w:r>
     </w:p>
     <w:p>
@@ -683,24 +706,43 @@
       </w:r>
     </w:p>
   </w:comment>
+  <w:comment w:id="2" w:author="Sieg, Jacob Philip" w:date="2022-08-04T12:10:00Z" w:initials="SJP">
+    <w:p>
+      <w:pPr>
+        <w:pStyle w:val="CommentText"/>
+      </w:pPr>
+      <w:r>
+        <w:rPr>
+          <w:rStyle w:val="CommentReference"/>
+        </w:rPr>
+        <w:annotationRef/>
+      </w:r>
+      <w:r>
+        <w:t xml:space="preserve">We discussed Pielak, Gruebele, and Herschlag. The other reviewers were suggested based on their positive engagement with our Biochemistry perspective on twitter </w:t>
+      </w:r>
+    </w:p>
+  </w:comment>
 </w:comments>
 </file>
 
 <file path=word/commentsExtended.xml><?xml version="1.0" encoding="utf-8"?>
 <w15:commentsEx xmlns:wpc="http://schemas.microsoft.com/office/word/2010/wordprocessingCanvas" xmlns:cx="http://schemas.microsoft.com/office/drawing/2014/chartex" xmlns:cx1="http://schemas.microsoft.com/office/drawing/2015/9/8/chartex" xmlns:cx2="http://schemas.microsoft.com/office/drawing/2015/10/21/chartex" xmlns:cx3="http://schemas.microsoft.com/office/drawing/2016/5/9/chartex" xmlns:cx4="http://schemas.microsoft.com/office/drawing/2016/5/10/chartex" xmlns:cx5="http://schemas.microsoft.com/office/drawing/2016/5/11/chartex" xmlns:cx6="http://schemas.microsoft.com/office/drawing/2016/5/12/chartex" xmlns:cx7="http://schemas.microsoft.com/office/drawing/2016/5/13/chartex" xmlns:cx8="http://schemas.microsoft.com/office/drawing/2016/5/14/chartex" xmlns:mc="http://schemas.openxmlformats.org/markup-compatibility/2006" xmlns:aink="http://schemas.microsoft.com/office/drawing/2016/ink" xmlns:am3d="http://schemas.microsoft.com/office/drawing/2017/model3d" xmlns:o="urn:schemas-microsoft-com:office:office" xmlns:oel="http://schemas.microsoft.com/office/2019/extlst" xmlns:r="http://schemas.openxmlformats.org/officeDocument/2006/relationships" xmlns:m="http://schemas.openxmlformats.org/officeDocument/2006/math" xmlns:v="urn:schemas-microsoft-com:vml" xmlns:wp14="http://schemas.microsoft.com/office/word/2010/wordprocessingDrawing" xmlns:wp="http://schemas.openxmlformats.org/drawingml/2006/wordprocessingDrawing" xmlns:w10="urn:schemas-microsoft-com:office:word" xmlns:w="http://schemas.openxmlformats.org/wordprocessingml/2006/main" xmlns:w14="http://schemas.microsoft.com/office/word/2010/wordml" xmlns:w15="http://schemas.microsoft.com/office/word/2012/wordml" xmlns:w16cex="http://schemas.microsoft.com/office/word/2018/wordml/cex" xmlns:w16cid="http://schemas.microsoft.com/office/word/2016/wordml/cid" xmlns:w16="http://schemas.microsoft.com/office/word/2018/wordml" xmlns:w16sdtdh="http://schemas.microsoft.com/office/word/2020/wordml/sdtdatahash" xmlns:w16se="http://schemas.microsoft.com/office/word/2015/wordml/symex" xmlns:wpg="http://schemas.microsoft.com/office/word/2010/wordprocessingGroup" xmlns:wpi="http://schemas.microsoft.com/office/word/2010/wordprocessingInk" xmlns:wne="http://schemas.microsoft.com/office/word/2006/wordml" xmlns:wps="http://schemas.microsoft.com/office/word/2010/wordprocessingShape" mc:Ignorable="w14 w15 w16se w16cid w16 w16cex w16sdtdh wp14">
   <w15:commentEx w15:paraId="18303F5A" w15:done="0"/>
+  <w15:commentEx w15:paraId="24B7FF1F" w15:done="0"/>
 </w15:commentsEx>
 </file>
 
 <file path=word/commentsExtensible.xml><?xml version="1.0" encoding="utf-8"?>
 <w16cex:commentsExtensible xmlns:wpc="http://schemas.microsoft.com/office/word/2010/wordprocessingCanvas" xmlns:cx="http://schemas.microsoft.com/office/drawing/2014/chartex" xmlns:cx1="http://schemas.microsoft.com/office/drawing/2015/9/8/chartex" xmlns:cx2="http://schemas.microsoft.com/office/drawing/2015/10/21/chartex" xmlns:cx3="http://schemas.microsoft.com/office/drawing/2016/5/9/chartex" xmlns:cx4="http://schemas.microsoft.com/office/drawing/2016/5/10/chartex" xmlns:cx5="http://schemas.microsoft.com/office/drawing/2016/5/11/chartex" xmlns:cx6="http://schemas.microsoft.com/office/drawing/2016/5/12/chartex" xmlns:cx7="http://schemas.microsoft.com/office/drawing/2016/5/13/chartex" xmlns:cx8="http://schemas.microsoft.com/office/drawing/2016/5/14/chartex" xmlns:mc="http://schemas.openxmlformats.org/markup-compatibility/2006" xmlns:aink="http://schemas.microsoft.com/office/drawing/2016/ink" xmlns:am3d="http://schemas.microsoft.com/office/drawing/2017/model3d" xmlns:o="urn:schemas-microsoft-com:office:office" xmlns:oel="http://schemas.microsoft.com/office/2019/extlst" xmlns:r="http://schemas.openxmlformats.org/officeDocument/2006/relationships" xmlns:m="http://schemas.openxmlformats.org/officeDocument/2006/math" xmlns:v="urn:schemas-microsoft-com:vml" xmlns:wp14="http://schemas.microsoft.com/office/word/2010/wordprocessingDrawing" xmlns:wp="http://schemas.openxmlformats.org/drawingml/2006/wordprocessingDrawing" xmlns:w10="urn:schemas-microsoft-com:office:word" xmlns:w="http://schemas.openxmlformats.org/wordprocessingml/2006/main" xmlns:w14="http://schemas.microsoft.com/office/word/2010/wordml" xmlns:w15="http://schemas.microsoft.com/office/word/2012/wordml" xmlns:w16cex="http://schemas.microsoft.com/office/word/2018/wordml/cex" xmlns:w16cid="http://schemas.microsoft.com/office/word/2016/wordml/cid" xmlns:w16="http://schemas.microsoft.com/office/word/2018/wordml" xmlns:w16sdtdh="http://schemas.microsoft.com/office/word/2020/wordml/sdtdatahash" xmlns:w16se="http://schemas.microsoft.com/office/word/2015/wordml/symex" xmlns:wpg="http://schemas.microsoft.com/office/word/2010/wordprocessingGroup" xmlns:wpi="http://schemas.microsoft.com/office/word/2010/wordprocessingInk" xmlns:wne="http://schemas.microsoft.com/office/word/2006/wordml" xmlns:wps="http://schemas.microsoft.com/office/word/2010/wordprocessingShape" mc:Ignorable="w14 w15 w16se w16cid w16 w16cex w16sdtdh wp14">
   <w16cex:commentExtensible w16cex:durableId="2693CB7E" w16cex:dateUtc="2022-08-02T20:12:00Z"/>
+  <w16cex:commentExtensible w16cex:durableId="269635A3" w16cex:dateUtc="2022-08-04T16:10:00Z"/>
 </w16cex:commentsExtensible>
 </file>
 
 <file path=word/commentsIds.xml><?xml version="1.0" encoding="utf-8"?>
 <w16cid:commentsIds xmlns:wpc="http://schemas.microsoft.com/office/word/2010/wordprocessingCanvas" xmlns:cx="http://schemas.microsoft.com/office/drawing/2014/chartex" xmlns:cx1="http://schemas.microsoft.com/office/drawing/2015/9/8/chartex" xmlns:cx2="http://schemas.microsoft.com/office/drawing/2015/10/21/chartex" xmlns:cx3="http://schemas.microsoft.com/office/drawing/2016/5/9/chartex" xmlns:cx4="http://schemas.microsoft.com/office/drawing/2016/5/10/chartex" xmlns:cx5="http://schemas.microsoft.com/office/drawing/2016/5/11/chartex" xmlns:cx6="http://schemas.microsoft.com/office/drawing/2016/5/12/chartex" xmlns:cx7="http://schemas.microsoft.com/office/drawing/2016/5/13/chartex" xmlns:cx8="http://schemas.microsoft.com/office/drawing/2016/5/14/chartex" xmlns:mc="http://schemas.openxmlformats.org/markup-compatibility/2006" xmlns:aink="http://schemas.microsoft.com/office/drawing/2016/ink" xmlns:am3d="http://schemas.microsoft.com/office/drawing/2017/model3d" xmlns:o="urn:schemas-microsoft-com:office:office" xmlns:oel="http://schemas.microsoft.com/office/2019/extlst" xmlns:r="http://schemas.openxmlformats.org/officeDocument/2006/relationships" xmlns:m="http://schemas.openxmlformats.org/officeDocument/2006/math" xmlns:v="urn:schemas-microsoft-com:vml" xmlns:wp14="http://schemas.microsoft.com/office/word/2010/wordprocessingDrawing" xmlns:wp="http://schemas.openxmlformats.org/drawingml/2006/wordprocessingDrawing" xmlns:w10="urn:schemas-microsoft-com:office:word" xmlns:w="http://schemas.openxmlformats.org/wordprocessingml/2006/main" xmlns:w14="http://schemas.microsoft.com/office/word/2010/wordml" xmlns:w15="http://schemas.microsoft.com/office/word/2012/wordml" xmlns:w16cex="http://schemas.microsoft.com/office/word/2018/wordml/cex" xmlns:w16cid="http://schemas.microsoft.com/office/word/2016/wordml/cid" xmlns:w16="http://schemas.microsoft.com/office/word/2018/wordml" xmlns:w16sdtdh="http://schemas.microsoft.com/office/word/2020/wordml/sdtdatahash" xmlns:w16se="http://schemas.microsoft.com/office/word/2015/wordml/symex" xmlns:wpg="http://schemas.microsoft.com/office/word/2010/wordprocessingGroup" xmlns:wpi="http://schemas.microsoft.com/office/word/2010/wordprocessingInk" xmlns:wne="http://schemas.microsoft.com/office/word/2006/wordml" xmlns:wps="http://schemas.microsoft.com/office/word/2010/wordprocessingShape" mc:Ignorable="w14 w15 w16se w16cid w16 w16cex w16sdtdh wp14">
   <w16cid:commentId w16cid:paraId="18303F5A" w16cid:durableId="2693CB7E"/>
+  <w16cid:commentId w16cid:paraId="24B7FF1F" w16cid:durableId="269635A3"/>
 </w16cid:commentsIds>
 </file>
 
@@ -759,11 +801,19 @@
       </w:rPr>
       <w:tab/>
     </w:r>
+    <w:proofErr w:type="gramStart"/>
     <w:r>
       <w:rPr>
         <w:sz w:val="14"/>
       </w:rPr>
-      <w:t>An Equal Opportunity University</w:t>
+      <w:t>An</w:t>
+    </w:r>
+    <w:proofErr w:type="gramEnd"/>
+    <w:r>
+      <w:rPr>
+        <w:sz w:val="14"/>
+      </w:rPr>
+      <w:t xml:space="preserve"> Equal Opportunity University</w:t>
     </w:r>
   </w:p>
   <w:p>
@@ -804,11 +854,19 @@
       </w:rPr>
       <w:tab/>
     </w:r>
+    <w:proofErr w:type="gramStart"/>
     <w:r>
       <w:rPr>
         <w:sz w:val="14"/>
       </w:rPr>
-      <w:t>An Equal Opportunity University</w:t>
+      <w:t>An</w:t>
+    </w:r>
+    <w:proofErr w:type="gramEnd"/>
+    <w:r>
+      <w:rPr>
+        <w:sz w:val="14"/>
+      </w:rPr>
+      <w:t xml:space="preserve"> Equal Opportunity University</w:t>
     </w:r>
   </w:p>
   <w:p>
@@ -1399,8 +1457,17 @@
                               <w:sz w:val="18"/>
                             </w:rPr>
                             <w:br/>
-                            <w:t>sites.psu.edu/bevilacqua</w:t>
+                            <w:t>sites.psu.edu/</w:t>
                           </w:r>
+                          <w:proofErr w:type="spellStart"/>
+                          <w:r>
+                            <w:rPr>
+                              <w:rFonts w:ascii="Calibri" w:hAnsi="Calibri" w:cs="Calibri"/>
+                              <w:sz w:val="18"/>
+                            </w:rPr>
+                            <w:t>bevilacqua</w:t>
+                          </w:r>
+                          <w:proofErr w:type="spellEnd"/>
                         </w:p>
                         <w:p>
                           <w:pPr>
@@ -2389,6 +2456,7 @@
     <w:lsdException w:name="HTML Sample" w:semiHidden="1" w:unhideWhenUsed="1"/>
     <w:lsdException w:name="HTML Typewriter" w:semiHidden="1" w:unhideWhenUsed="1"/>
     <w:lsdException w:name="HTML Variable" w:semiHidden="1" w:unhideWhenUsed="1"/>
+    <w:lsdException w:name="Normal Table" w:semiHidden="1" w:unhideWhenUsed="1"/>
     <w:lsdException w:name="annotation subject" w:semiHidden="1" w:unhideWhenUsed="1"/>
     <w:lsdException w:name="No List" w:semiHidden="1" w:unhideWhenUsed="1"/>
     <w:lsdException w:name="Outline List 1" w:semiHidden="1" w:unhideWhenUsed="1"/>
@@ -2435,8 +2503,10 @@
     <w:lsdException w:name="Table Subtle 2" w:semiHidden="1" w:unhideWhenUsed="1"/>
     <w:lsdException w:name="Table Web 1" w:semiHidden="1" w:unhideWhenUsed="1"/>
     <w:lsdException w:name="Table Web 2" w:semiHidden="1" w:unhideWhenUsed="1"/>
+    <w:lsdException w:name="Table Web 3" w:semiHidden="1" w:unhideWhenUsed="1"/>
     <w:lsdException w:name="Balloon Text" w:semiHidden="1" w:unhideWhenUsed="1"/>
     <w:lsdException w:name="Table Grid" w:uiPriority="59"/>
+    <w:lsdException w:name="Table Theme" w:semiHidden="1" w:unhideWhenUsed="1"/>
     <w:lsdException w:name="Placeholder Text" w:semiHidden="1"/>
     <w:lsdException w:name="No Spacing" w:uiPriority="1" w:qFormat="1"/>
     <w:lsdException w:name="Light Shading" w:uiPriority="60"/>
@@ -2714,6 +2784,7 @@
   <w:style w:type="character" w:default="1" w:styleId="DefaultParagraphFont">
     <w:name w:val="Default Paragraph Font"/>
     <w:uiPriority w:val="1"/>
+    <w:semiHidden/>
     <w:unhideWhenUsed/>
   </w:style>
   <w:style w:type="table" w:default="1" w:styleId="TableNormal">
@@ -3512,6 +3583,15 @@
 </file>
 
 <file path=customXml/item2.xml><?xml version="1.0" encoding="utf-8"?>
+<?mso-contentType ?>
+<FormTemplates xmlns="http://schemas.microsoft.com/sharepoint/v3/contenttype/forms">
+  <Display>DocumentLibraryForm</Display>
+  <Edit>DocumentLibraryForm</Edit>
+  <New>DocumentLibraryForm</New>
+</FormTemplates>
+</file>
+
+<file path=customXml/item3.xml><?xml version="1.0" encoding="utf-8"?>
 <p:properties xmlns:p="http://schemas.microsoft.com/office/2006/metadata/properties" xmlns:xsi="http://www.w3.org/2001/XMLSchema-instance" xmlns:pc="http://schemas.microsoft.com/office/infopath/2007/PartnerControls">
   <documentManagement>
     <lcf76f155ced4ddcb4097134ff3c332f xmlns="17f3a020-51df-4429-8191-7299eb2b2d3d">
@@ -3520,15 +3600,6 @@
     <TaxCatchAll xmlns="f8f84595-2f3a-428d-bc9f-7b3595feb8aa" xsi:nil="true"/>
   </documentManagement>
 </p:properties>
-</file>
-
-<file path=customXml/item3.xml><?xml version="1.0" encoding="utf-8"?>
-<?mso-contentType ?>
-<FormTemplates xmlns="http://schemas.microsoft.com/sharepoint/v3/contenttype/forms">
-  <Display>DocumentLibraryForm</Display>
-  <Edit>DocumentLibraryForm</Edit>
-  <New>DocumentLibraryForm</New>
-</FormTemplates>
 </file>
 
 <file path=customXml/itemProps1.xml><?xml version="1.0" encoding="utf-8"?>
@@ -3551,6 +3622,14 @@
 </file>
 
 <file path=customXml/itemProps2.xml><?xml version="1.0" encoding="utf-8"?>
+<ds:datastoreItem xmlns:ds="http://schemas.openxmlformats.org/officeDocument/2006/customXml" ds:itemID="{543D719B-B3BE-41D2-B064-681D81047ABA}">
+  <ds:schemaRefs>
+    <ds:schemaRef ds:uri="http://schemas.microsoft.com/sharepoint/v3/contenttype/forms"/>
+  </ds:schemaRefs>
+</ds:datastoreItem>
+</file>
+
+<file path=customXml/itemProps3.xml><?xml version="1.0" encoding="utf-8"?>
 <ds:datastoreItem xmlns:ds="http://schemas.openxmlformats.org/officeDocument/2006/customXml" ds:itemID="{77C276D2-6C05-4201-A413-802E18A44B51}">
   <ds:schemaRefs>
     <ds:schemaRef ds:uri="http://schemas.microsoft.com/office/2006/metadata/properties"/>
@@ -3559,12 +3638,4 @@
     <ds:schemaRef ds:uri="f8f84595-2f3a-428d-bc9f-7b3595feb8aa"/>
   </ds:schemaRefs>
 </ds:datastoreItem>
-</file>
-
-<file path=customXml/itemProps3.xml><?xml version="1.0" encoding="utf-8"?>
-<ds:datastoreItem xmlns:ds="http://schemas.openxmlformats.org/officeDocument/2006/customXml" ds:itemID="{543D719B-B3BE-41D2-B064-681D81047ABA}">
-  <ds:schemaRefs>
-    <ds:schemaRef ds:uri="http://schemas.microsoft.com/sharepoint/v3/contenttype/forms"/>
-  </ds:schemaRefs>
-</ds:datastoreItem>
 </file>
</xml_diff>

<commit_message>
Update V6 of main text and cover letter
</commit_message>
<xml_diff>
--- a/Drafts/Cover_Sieg.docx
+++ b/Drafts/Cover_Sieg.docx
@@ -4,12 +4,10 @@
   <w:body>
     <w:p>
       <w:pPr>
+        <w:ind w:left="5400" w:firstLine="2250"/>
         <w:jc w:val="right"/>
       </w:pPr>
       <w:r>
-        <w:t xml:space="preserve"> </w:t>
-      </w:r>
-      <w:r>
         <w:fldChar w:fldCharType="begin"/>
       </w:r>
       <w:r>
@@ -22,7 +20,7 @@
         <w:rPr>
           <w:noProof/>
         </w:rPr>
-        <w:t>August 4, 2022</w:t>
+        <w:t>August 12, 2022</w:t>
       </w:r>
       <w:r>
         <w:fldChar w:fldCharType="end"/>
@@ -30,579 +28,711 @@
     </w:p>
     <w:p>
       <w:pPr>
-        <w:pStyle w:val="Heading3"/>
-        <w:rPr>
-          <w:sz w:val="27"/>
-          <w:szCs w:val="27"/>
-        </w:rPr>
-      </w:pPr>
-      <w:r>
-        <w:t xml:space="preserve">JACS Cover Letter Guidelines - </w:t>
+        <w:spacing w:after="120" w:line="240" w:lineRule="auto"/>
+      </w:pPr>
+      <w:r>
+        <w:t xml:space="preserve">Dear Dr. </w:t>
+      </w:r>
+      <w:r>
+        <w:t xml:space="preserve">Erick </w:t>
+      </w:r>
+      <w:proofErr w:type="spellStart"/>
+      <w:r>
+        <w:t>Carreira</w:t>
+      </w:r>
+      <w:proofErr w:type="spellEnd"/>
+      <w:r>
+        <w:t>,</w:t>
       </w:r>
     </w:p>
     <w:p>
       <w:pPr>
-        <w:pStyle w:val="NormalWeb"/>
-      </w:pPr>
-      <w:r>
-        <w:t>A cover letter must accompany every manuscript submission. During the submission process, you may type it or paste it into the submission system, or you may attach it as a file.</w:t>
+        <w:spacing w:after="120" w:line="240" w:lineRule="auto"/>
+      </w:pPr>
+      <w:r>
+        <w:t>Here we</w:t>
+      </w:r>
+      <w:r>
+        <w:t xml:space="preserve"> wish to </w:t>
+      </w:r>
+      <w:r>
+        <w:t>submit our contribution “</w:t>
+      </w:r>
+      <w:r>
+        <w:rPr>
+          <w:bCs/>
+          <w:i/>
+        </w:rPr>
+        <w:t>The Metabolome Weakens RNA Helix Stability and Increases RNA Chemical Stability</w:t>
+      </w:r>
+      <w:r>
+        <w:t xml:space="preserve">” as an original research paper to </w:t>
+      </w:r>
+      <w:r>
+        <w:t xml:space="preserve">the </w:t>
+      </w:r>
+      <w:r>
+        <w:rPr>
+          <w:i/>
+        </w:rPr>
+        <w:t>J</w:t>
+      </w:r>
+      <w:r>
+        <w:rPr>
+          <w:i/>
+        </w:rPr>
+        <w:t xml:space="preserve">ournal of the </w:t>
+      </w:r>
+      <w:r>
+        <w:rPr>
+          <w:i/>
+        </w:rPr>
+        <w:t>A</w:t>
+      </w:r>
+      <w:r>
+        <w:rPr>
+          <w:i/>
+        </w:rPr>
+        <w:t xml:space="preserve">merican </w:t>
+      </w:r>
+      <w:r>
+        <w:rPr>
+          <w:i/>
+        </w:rPr>
+        <w:t>C</w:t>
+      </w:r>
+      <w:r>
+        <w:rPr>
+          <w:i/>
+        </w:rPr>
+        <w:t>hemical Society</w:t>
+      </w:r>
+      <w:r>
+        <w:t>.</w:t>
+      </w:r>
+      <w:r>
+        <w:rPr>
+          <w:rStyle w:val="CommentReference"/>
+        </w:rPr>
+        <w:t xml:space="preserve"> </w:t>
+      </w:r>
+      <w:r>
+        <w:t xml:space="preserve"> </w:t>
+      </w:r>
+      <w:r>
+        <w:t xml:space="preserve">The development of experimental techniques that study RNA in the </w:t>
+      </w:r>
+      <w:r>
+        <w:t>cell</w:t>
+      </w:r>
+      <w:r>
+        <w:t xml:space="preserve"> has </w:t>
+      </w:r>
+      <w:r>
+        <w:t xml:space="preserve">uncovered </w:t>
+      </w:r>
+      <w:r>
+        <w:t xml:space="preserve">a </w:t>
+      </w:r>
+      <w:r>
+        <w:t>chasm in knowledge</w:t>
+      </w:r>
+      <w:r>
+        <w:t xml:space="preserve"> between</w:t>
+      </w:r>
+      <w:r>
+        <w:t xml:space="preserve"> RNA folding and function </w:t>
+      </w:r>
+      <w:r>
+        <w:rPr>
+          <w:i/>
+          <w:iCs/>
+        </w:rPr>
+        <w:t xml:space="preserve">in vivo </w:t>
+      </w:r>
+      <w:r>
+        <w:t xml:space="preserve">and the insight provided by simple systems </w:t>
+      </w:r>
+      <w:r>
+        <w:rPr>
+          <w:i/>
+          <w:iCs/>
+        </w:rPr>
+        <w:t>in vitro.</w:t>
+      </w:r>
+      <w:r>
+        <w:t xml:space="preserve"> </w:t>
+      </w:r>
+      <w:r>
+        <w:rPr>
+          <w:i/>
+          <w:iCs/>
+        </w:rPr>
+        <w:t>I</w:t>
+      </w:r>
+      <w:r>
+        <w:rPr>
+          <w:i/>
+          <w:iCs/>
+        </w:rPr>
+        <w:t>n-vivo</w:t>
+      </w:r>
+      <w:r>
+        <w:t xml:space="preserve">-like systems that simulate </w:t>
+      </w:r>
+      <w:r>
+        <w:t>multiple</w:t>
+      </w:r>
+      <w:r>
+        <w:t xml:space="preserve"> </w:t>
+      </w:r>
+      <w:r>
+        <w:t>elements of the complex cellular environment</w:t>
+      </w:r>
+      <w:r>
+        <w:t xml:space="preserve"> thus</w:t>
+      </w:r>
+      <w:r>
+        <w:t xml:space="preserve"> </w:t>
+      </w:r>
+      <w:r>
+        <w:t>provide</w:t>
+      </w:r>
+      <w:r>
+        <w:t>s</w:t>
+      </w:r>
+      <w:r>
+        <w:t xml:space="preserve"> </w:t>
+      </w:r>
+      <w:r>
+        <w:t xml:space="preserve">a </w:t>
+      </w:r>
+      <w:r>
+        <w:t xml:space="preserve">gateway to </w:t>
+      </w:r>
+      <w:r>
+        <w:t>understanding</w:t>
+      </w:r>
+      <w:r>
+        <w:t xml:space="preserve"> RNA</w:t>
+      </w:r>
+      <w:r>
+        <w:t>.</w:t>
+      </w:r>
+      <w:r>
+        <w:t xml:space="preserve"> To date</w:t>
+      </w:r>
+      <w:r>
+        <w:t xml:space="preserve">, the development of </w:t>
+      </w:r>
+      <w:r>
+        <w:rPr>
+          <w:i/>
+          <w:iCs/>
+        </w:rPr>
+        <w:t>in</w:t>
+      </w:r>
+      <w:r>
+        <w:rPr>
+          <w:i/>
+          <w:iCs/>
+        </w:rPr>
+        <w:t xml:space="preserve"> </w:t>
+      </w:r>
+      <w:r>
+        <w:rPr>
+          <w:i/>
+          <w:iCs/>
+        </w:rPr>
+        <w:t>vivo</w:t>
+      </w:r>
+      <w:r>
+        <w:t xml:space="preserve">-like </w:t>
+      </w:r>
+      <w:r>
+        <w:t>conditions</w:t>
+      </w:r>
+      <w:r>
+        <w:t xml:space="preserve"> to study RNA</w:t>
+      </w:r>
+      <w:r>
+        <w:t xml:space="preserve"> has </w:t>
+      </w:r>
+      <w:r>
+        <w:t>focused</w:t>
+      </w:r>
+      <w:r>
+        <w:t xml:space="preserve"> on</w:t>
+      </w:r>
+      <w:r>
+        <w:t xml:space="preserve"> </w:t>
+      </w:r>
+      <w:r>
+        <w:t xml:space="preserve">simplified systems, usually </w:t>
+      </w:r>
+      <w:r>
+        <w:t>non</w:t>
+      </w:r>
+      <w:r>
+        <w:t>-biological crowders</w:t>
+      </w:r>
+      <w:r>
+        <w:t>,</w:t>
+      </w:r>
+      <w:r>
+        <w:t xml:space="preserve"> </w:t>
+      </w:r>
+      <w:r>
+        <w:t>such as</w:t>
+      </w:r>
+      <w:r>
+        <w:t xml:space="preserve"> polyethylene glycol</w:t>
+      </w:r>
+      <w:r>
+        <w:t xml:space="preserve"> (PEG)</w:t>
+      </w:r>
+      <w:r>
+        <w:t>,</w:t>
+      </w:r>
+      <w:r>
+        <w:t xml:space="preserve"> </w:t>
+      </w:r>
+      <w:r>
+        <w:t xml:space="preserve">or </w:t>
+      </w:r>
+      <w:r>
+        <w:t xml:space="preserve">a </w:t>
+      </w:r>
+      <w:r>
+        <w:t>few</w:t>
+      </w:r>
+      <w:r>
+        <w:t xml:space="preserve"> </w:t>
+      </w:r>
+      <w:r>
+        <w:t>biologically relevant small m</w:t>
+      </w:r>
+      <w:r>
+        <w:t>olecules</w:t>
+      </w:r>
+      <w:r>
+        <w:t>.</w:t>
+      </w:r>
+      <w:r>
+        <w:t xml:space="preserve"> These systems have been published in JACS in recent years.</w:t>
+      </w:r>
+      <w:commentRangeStart w:id="0"/>
+      <w:r>
+        <w:fldChar w:fldCharType="begin"/>
+      </w:r>
+      <w:r>
+        <w:instrText xml:space="preserve"> ADDIN ZOTERO_ITEM CSL_CITATION {"citationID":"da0PNZDk","properties":{"formattedCitation":"\\super 1\\uc0\\u8211{}5\\nosupersub{}","plainCitation":"1–5","noteIndex":0},"citationItems":[{"id":82,"uris":["http://zotero.org/users/4485201/items/7YMTLYSM"],"itemData":{"id":82,"type":"article-journal","abstract":"The thermodynamics of DNA duplex structures in the presence of high concentrations of cosolutes in solution were investigated to discern nucleic acid structures and functions in living cells. In the presence of ethylene glycol (EG) and poly(ethylene glycol) (PEG) (MW = 200−8000), the stability of the oligomer DNA duplexes with differing nucleotide length varied, depending on the nucleotide length as well as the size of PEG. It was also revealed that the decrease of water activity is the primary factor for destabilization of the short (8-mer) duplex by addition of high molecular weight PEGs as well as low molecular weight PEGs and other low molecular weight cosolutes. In addition, the number of water molecules taken up per base pair formation was the same for all the PEGs and for 1,2-dimethoxyethane, which was greater than in the cases of glycerol, EG, 1,3-propanediol, and 2-methoxyethanol, suggesting that the solvation of nucleotides may differ, depending on the cosolute structure. These findings are useful not only for understanding nucleic acid structures and functions in cells but also for the design of oligonucleotides applicable for cells, such as antisense nucleic acids, RNAi, and DNA chips.","container-title":"Journal of the American Chemical Society","DOI":"10.1021/ja0463029","ISSN":"0002-7863","issue":"44","journalAbbreviation":"J. Am. Chem. Soc.","page":"14330-14331","source":"ACS Publications","title":"The Effect of Molecular Crowding with Nucleotide Length and Cosolute Structure on DNA Duplex Stability","volume":"126","author":[{"family":"Nakano","given":"Shu-ichi"},{"family":"Karimata","given":"Hisae"},{"family":"Ohmichi","given":"Tatsuo"},{"family":"Kawakami","given":"Junji"},{"family":"Sugimoto","given":"Naoki"}],"issued":{"date-parts":[["2004",11,1]]}}},{"id":83,"uris":["http://zotero.org/users/4485201/items/MT7BAQK9"],"itemData":{"id":83,"type":"article-journal","abstract":"Biological macromolecules have evolved to fold and operate in the crowded environment of the cell. We have shown previously that molecular crowding stabilizes folded RNA structures. Here we report SAXS measurements on a 64 kDa bacterial group I ribozyme in the presence of mono- and divalent ions and PEG crowders of different molecular weight. These experiments show that crowders always stabilize the folded RNA, but this stabilization is weaker in NaCl solutions than MgCl2 solutions. Additionally, we find that RNAs with the same global structure, parametrized by Rg, have different scattering functions depending upon the ratio of electrostatic and entropic stabilization by ions and crowders, respectively. We quantify this difference using the scattering length per scattering volume and find that this ratio is larger for RNAs that fold in lower ionic strength solutions due to the higher crowder content. We conclude that lower RNA flexibility, or reduced configurational entropy, widens the free energy gap between the unfolded and folded RNA in crowded MgCl2 solutions.","container-title":"Journal of the American Chemical Society","DOI":"10.1021/ja4030098","ISSN":"0002-7863","issue":"27","journalAbbreviation":"J. Am. Chem. Soc.","page":"10055-10063","source":"ACS Publications","title":"Crowders Perturb the Entropy of RNA Energy Landscapes to Favor Folding","volume":"135","author":[{"family":"Kilburn","given":"Duncan"},{"family":"Roh","given":"Joon Ho"},{"family":"Behrouzi","given":"Reza"},{"family":"Briber","given":"Robert M."},{"family":"Woodson","given":"Sarah A."}],"issued":{"date-parts":[["2013",7,10]]}}},{"id":120,"uris":["http://zotero.org/users/4485201/items/D7BAEH5F"],"itemData":{"id":120,"type":"article-journal","container-title":"Journal of the American Chemical Society","DOI":"10.1021/ja9066628","ISSN":"0002-7863, 1520-5126","issue":"46","language":"en","page":"16881-16888","source":"CrossRef","title":"Facilitation of RNA Enzyme Activity in the Molecular Crowding Media of Cosolutes","volume":"131","author":[{"family":"Nakano","given":"Shu-ichi"},{"family":"Karimata","given":"Hisae Tateishi"},{"family":"Kitagawa","given":"Yuichi"},{"family":"Sugimoto","given":"Naoki"}],"issued":{"date-parts":[["2009",11,25]]}}},{"id":85,"uris":["http://zotero.org/users/4485201/items/2ESKMQWJ"],"itemData":{"id":85,"type":"article-journal","abstract":"Crowder molecules in solution alter the equilibrium between folded and unfolded states of biological macromolecules. It is therefore critical to account for the influence of these other molecules when describing the folding of RNA inside the cell. Small angle X-ray scattering experiments are reported on a 64 kDa bacterial group I ribozyme in the presence of polyethylene-glycol 1000 (PEG-1000), a molecular crowder with an average molecular weight of 1000 Da. In agreement with expected excluded volume effects, PEG favors more compact RNA structures. First, the transition from the unfolded to the folded (more compact) state occurs at lower MgCl2 concentrations in PEG. Second, the radius of gyration of the unfolded RNA decreases from 76 to 64 Å as the PEG concentration increases from 0 to 20% wt/vol. Changes to water and ion activities were measured experimentally, and theoretical models were used to evaluate the excluded volume. We conclude that the dominant influence of the PEG crowder on the folding process is the excluded volume effect.","container-title":"Journal of the American Chemical Society","DOI":"10.1021/ja101500g","ISSN":"0002-7863","issue":"25","journalAbbreviation":"J. Am. Chem. Soc.","page":"8690-8696","source":"ACS Publications","title":"Molecular Crowding Stabilizes Folded RNA Structure by the Excluded Volume Effect","volume":"132","author":[{"family":"Kilburn","given":"Duncan"},{"family":"Roh","given":"Joon Ho"},{"family":"Guo","given":"Liang"},{"family":"Briber","given":"Robert M."},{"family":"Woodson","given":"Sarah A."}],"issued":{"date-parts":[["2010",6,30]]}}},{"id":340,"uris":["http://zotero.org/users/4485201/items/88LJIQ6W"],"itemData":{"id":340,"type":"article-journal","abstract":"The number of self-cleaving small ribozymes has increased sharply in recent years. Advances have been made in describing these ribozymes in terms of four catalytic strategies: α describes in-line attack, β describes neutralization of the nonbridging oxygens, γ describes activation of the nucleophile, and δ describes stabilization of the leaving group. Current literature presents the rapid self-cleavage of the twister ribozyme in terms of all four of these classic catalytic strategies. Herein, we describe the nonspecific contribution of small molecules to ribozyme catalysis. At biological pH, the rate of the wild-type twister ribozyme is enhanced up to 5-fold in the presence of moderate buffer concentrations, similar to the 3–5-fold effects reported previously for buffer catalysis for protein enzymes. We observe this catalytic enhancement not only with standard laboratory buffers, but also with diverse biological small molecules, including imidazole, amino acids, and amino sugars. Brønsted plots suggest that small molecules assist in proton transfer, most likely with δ catalysis. Cellular small molecules provide a simple way to overcome the limited functional diversity of RNA and have the potential to participate in the catalytic mechanisms of many ribozymes in vivo.","container-title":"Journal of the American Chemical Society","DOI":"10.1021/jacs.8b06065","ISSN":"0002-7863","issue":"33","journalAbbreviation":"J. Am. Chem. Soc.","page":"10578-10582","source":"ACS Publications","title":"Cellular Small Molecules Contribute to Twister Ribozyme Catalysis","volume":"140","author":[{"family":"Messina","given":"Kyle J."},{"family":"Bevilacqua","given":"Philip C."}],"issued":{"date-parts":[["2018",8,22]]}}}],"schema":"https://github.com/citation-style-language/schema/raw/master/csl-citation.json"} </w:instrText>
+      </w:r>
+      <w:r>
+        <w:fldChar w:fldCharType="separate"/>
+      </w:r>
+      <w:r>
+        <w:rPr>
+          <w:rFonts w:cs="Calibri"/>
+          <w:szCs w:val="24"/>
+          <w:vertAlign w:val="superscript"/>
+        </w:rPr>
+        <w:t>1–5</w:t>
+      </w:r>
+      <w:r>
+        <w:fldChar w:fldCharType="end"/>
+      </w:r>
+      <w:commentRangeEnd w:id="0"/>
+      <w:r>
+        <w:rPr>
+          <w:rStyle w:val="CommentReference"/>
+        </w:rPr>
+        <w:commentReference w:id="0"/>
       </w:r>
     </w:p>
     <w:p>
       <w:pPr>
-        <w:pStyle w:val="NormalWeb"/>
-      </w:pPr>
-      <w:r>
-        <w:t xml:space="preserve">The letter must provide the corresponding author’s name, postal and e-mail addresses, and telephone and fax numbers. All Editorial correspondence concerning receipt, status, review, revision, and publication of a manuscript will be sent only to one person who has been designated as the corresponding author during the evaluation period. The corresponding author is responsible for communicating the manuscript status to all coauthors of the paper and for obtaining the coauthors’ assent to any substantial changes of content or interpretation made during revision. The cover letter may suggest the name of an appropriate </w:t>
-      </w:r>
-      <w:r>
-        <w:rPr>
-          <w:rStyle w:val="Emphasis"/>
-        </w:rPr>
-        <w:t xml:space="preserve">JACS </w:t>
-      </w:r>
-      <w:r>
-        <w:t xml:space="preserve">Associate Editor. However, manuscript assignment to an Associate Editor is ultimately at the discretion of the Editor. Authors must suggest a minimum of </w:t>
-      </w:r>
-      <w:r>
-        <w:rPr>
-          <w:b/>
-          <w:bCs/>
-        </w:rPr>
-        <w:t>six to eight</w:t>
-      </w:r>
-      <w:r>
-        <w:t xml:space="preserve"> persons competent to review their manuscript. The selection of appropriate reviewers is the prerogative of the Associate Editor handling the manuscript.</w:t>
+        <w:spacing w:after="120" w:line="240" w:lineRule="auto"/>
+      </w:pPr>
+      <w:r>
+        <w:t>Our manuscript</w:t>
+      </w:r>
+      <w:r>
+        <w:t>, in contrast,</w:t>
+      </w:r>
+      <w:r>
+        <w:t xml:space="preserve"> describes </w:t>
+      </w:r>
+      <w:r>
+        <w:t xml:space="preserve">development of </w:t>
+      </w:r>
+      <w:r>
+        <w:t>“</w:t>
+      </w:r>
+      <w:r>
+        <w:t>Eco80</w:t>
+      </w:r>
+      <w:r>
+        <w:t>”</w:t>
+      </w:r>
+      <w:r>
+        <w:t xml:space="preserve">, an artificial cytoplasm that contains 80% of </w:t>
+      </w:r>
+      <w:r>
+        <w:rPr>
+          <w:i/>
+          <w:iCs/>
+        </w:rPr>
+        <w:t xml:space="preserve">E. coli </w:t>
+      </w:r>
+      <w:r>
+        <w:t>metabolites, as a</w:t>
+      </w:r>
+      <w:r>
+        <w:t xml:space="preserve"> manageable surrogate</w:t>
+      </w:r>
+      <w:r>
+        <w:t xml:space="preserve"> for studying RNA</w:t>
+      </w:r>
+      <w:r>
+        <w:t xml:space="preserve"> </w:t>
+      </w:r>
+      <w:r>
+        <w:rPr>
+          <w:i/>
+          <w:iCs/>
+        </w:rPr>
+        <w:t>in vivo</w:t>
+      </w:r>
+      <w:r>
+        <w:t>.</w:t>
+      </w:r>
+      <w:r>
+        <w:t xml:space="preserve"> </w:t>
+      </w:r>
+      <w:r>
+        <w:t>We demonstrate that Eco80 metabolites</w:t>
+      </w:r>
+      <w:r>
+        <w:t xml:space="preserve"> have a number of RNA-</w:t>
+      </w:r>
+      <w:commentRangeStart w:id="1"/>
+      <w:r>
+        <w:t>affecting</w:t>
+      </w:r>
+      <w:commentRangeEnd w:id="1"/>
+      <w:r>
+        <w:rPr>
+          <w:rStyle w:val="CommentReference"/>
+        </w:rPr>
+        <w:commentReference w:id="1"/>
+      </w:r>
+      <w:r>
+        <w:t xml:space="preserve"> molecular attributes:</w:t>
+      </w:r>
+      <w:r>
+        <w:t xml:space="preserve"> </w:t>
+      </w:r>
+      <w:r>
+        <w:t xml:space="preserve">it </w:t>
+      </w:r>
+      <w:r>
+        <w:t>buffer</w:t>
+      </w:r>
+      <w:r>
+        <w:t>s</w:t>
+      </w:r>
+      <w:r>
+        <w:t xml:space="preserve"> the free Mg</w:t>
+      </w:r>
+      <w:r>
+        <w:rPr>
+          <w:vertAlign w:val="superscript"/>
+        </w:rPr>
+        <w:t>2+</w:t>
+      </w:r>
+      <w:r>
+        <w:t xml:space="preserve"> concentration, destabilize</w:t>
+      </w:r>
+      <w:r>
+        <w:t>s</w:t>
+      </w:r>
+      <w:r>
+        <w:t xml:space="preserve"> </w:t>
+      </w:r>
+      <w:commentRangeStart w:id="2"/>
+      <w:r>
+        <w:t>RNA helices</w:t>
+      </w:r>
+      <w:commentRangeEnd w:id="2"/>
+      <w:r>
+        <w:rPr>
+          <w:rStyle w:val="CommentReference"/>
+        </w:rPr>
+        <w:commentReference w:id="2"/>
+      </w:r>
+      <w:r>
+        <w:t>, protect</w:t>
+      </w:r>
+      <w:r>
+        <w:t>s</w:t>
+      </w:r>
+      <w:r>
+        <w:t xml:space="preserve"> RNA from degradation, and </w:t>
+      </w:r>
+      <w:r>
+        <w:t>support</w:t>
+      </w:r>
+      <w:r>
+        <w:t>s</w:t>
+      </w:r>
+      <w:r>
+        <w:t xml:space="preserve"> RNA catalysis.</w:t>
+      </w:r>
+      <w:r>
+        <w:t xml:space="preserve"> </w:t>
+      </w:r>
+      <w:r>
+        <w:t>The RNA-affecting molecular attributes of metabolites support a</w:t>
+      </w:r>
+      <w:r>
+        <w:t>n</w:t>
+      </w:r>
+      <w:r>
+        <w:t xml:space="preserve"> RNA-friendly environment </w:t>
+      </w:r>
+      <w:r>
+        <w:rPr>
+          <w:i/>
+          <w:iCs/>
+        </w:rPr>
+        <w:t xml:space="preserve">in </w:t>
+      </w:r>
+      <w:r>
+        <w:t>vivo</w:t>
+      </w:r>
+      <w:r>
+        <w:t xml:space="preserve">, where </w:t>
+      </w:r>
+      <w:r>
+        <w:t>the is</w:t>
+      </w:r>
+      <w:r>
+        <w:t xml:space="preserve"> less Mg</w:t>
+      </w:r>
+      <w:r>
+        <w:rPr>
+          <w:vertAlign w:val="superscript"/>
+        </w:rPr>
+        <w:t>2+</w:t>
+      </w:r>
+      <w:r>
+        <w:t>-</w:t>
+      </w:r>
+      <w:r>
+        <w:t xml:space="preserve">concentration noise, </w:t>
+      </w:r>
+      <w:r>
+        <w:t xml:space="preserve">metastable RNA misfolds destabilized, </w:t>
+      </w:r>
+      <w:r>
+        <w:t>a</w:t>
+      </w:r>
+      <w:r>
+        <w:t>nd RNA is protected from degradation.</w:t>
+      </w:r>
+      <w:r>
+        <w:t xml:space="preserve"> </w:t>
+      </w:r>
+      <w:r>
+        <w:t xml:space="preserve">Moreover, </w:t>
+      </w:r>
+      <w:r>
+        <w:t xml:space="preserve">Eco80 is likely the most biologically relevant </w:t>
+      </w:r>
+      <w:r>
+        <w:t>and chemically accessible</w:t>
+      </w:r>
+      <w:r>
+        <w:t xml:space="preserve"> </w:t>
+      </w:r>
+      <w:r>
+        <w:t>artificial cytoplasm available</w:t>
+      </w:r>
+      <w:r>
+        <w:t>.</w:t>
+      </w:r>
+      <w:r>
+        <w:t xml:space="preserve"> </w:t>
+      </w:r>
+      <w:r>
+        <w:t>Eco80 is a</w:t>
+      </w:r>
+      <w:r>
+        <w:t>n</w:t>
+      </w:r>
+      <w:r>
+        <w:t xml:space="preserve"> environment for characterization of a wide range of </w:t>
+      </w:r>
+      <w:r>
+        <w:t>systems,</w:t>
+      </w:r>
+      <w:r>
+        <w:t xml:space="preserve"> including RNA, proteins, and membranes. </w:t>
+      </w:r>
+      <w:r>
+        <w:t>W</w:t>
+      </w:r>
+      <w:r>
+        <w:t>e expect this work</w:t>
+      </w:r>
+      <w:r>
+        <w:t xml:space="preserve"> to have broad appeal</w:t>
+      </w:r>
+      <w:r>
+        <w:t xml:space="preserve">, and </w:t>
+      </w:r>
+      <w:r>
+        <w:t xml:space="preserve">it </w:t>
+      </w:r>
+      <w:r>
+        <w:t xml:space="preserve">is thus appropriate for </w:t>
+      </w:r>
+      <w:r>
+        <w:rPr>
+          <w:i/>
+          <w:iCs/>
+        </w:rPr>
+        <w:t>JACS</w:t>
+      </w:r>
+      <w:r>
+        <w:t>.</w:t>
       </w:r>
     </w:p>
     <w:p>
       <w:pPr>
-        <w:pStyle w:val="NormalWeb"/>
-      </w:pPr>
-      <w:r>
-        <w:t xml:space="preserve">The cover letter should provide explicit assurance that </w:t>
-      </w:r>
-      <w:bookmarkStart w:id="0" w:name="_Hlk110344525"/>
-      <w:r>
-        <w:t>the manuscript is not under consideration for publication and has not been published elsewhere.</w:t>
-      </w:r>
-      <w:bookmarkEnd w:id="0"/>
-      <w:r>
-        <w:t xml:space="preserve"> Please note any use of a preprint server in the cover letter and include a link to the preprint, and as appropriate, state how the manuscript has been adjusted/updated between deposition and submission.</w:t>
+        <w:spacing w:after="120" w:line="240" w:lineRule="auto"/>
+      </w:pPr>
+      <w:r>
+        <w:t>We recommend</w:t>
+      </w:r>
+      <w:r>
+        <w:t xml:space="preserve"> Professor</w:t>
+      </w:r>
+      <w:r>
+        <w:t xml:space="preserve"> </w:t>
+      </w:r>
+      <w:r>
+        <w:t xml:space="preserve">Mathew Disney as an associate editor and </w:t>
+      </w:r>
+      <w:r>
+        <w:t xml:space="preserve">Professors </w:t>
+      </w:r>
+      <w:r>
+        <w:t>G</w:t>
+      </w:r>
+      <w:r>
+        <w:t xml:space="preserve">ary </w:t>
+      </w:r>
+      <w:proofErr w:type="spellStart"/>
+      <w:r>
+        <w:t>P</w:t>
+      </w:r>
+      <w:r>
+        <w:t>ielak</w:t>
+      </w:r>
+      <w:proofErr w:type="spellEnd"/>
+      <w:r>
+        <w:t>,</w:t>
+      </w:r>
+      <w:r>
+        <w:t xml:space="preserve"> Danny </w:t>
+      </w:r>
+      <w:proofErr w:type="spellStart"/>
+      <w:r>
+        <w:t>Incarnato</w:t>
+      </w:r>
+      <w:proofErr w:type="spellEnd"/>
+      <w:r>
+        <w:t>,</w:t>
+      </w:r>
+      <w:r>
+        <w:t xml:space="preserve"> M</w:t>
+      </w:r>
+      <w:r>
+        <w:t xml:space="preserve">artin </w:t>
+      </w:r>
+      <w:proofErr w:type="spellStart"/>
+      <w:r>
+        <w:t>G</w:t>
+      </w:r>
+      <w:r>
+        <w:t>ruebele</w:t>
+      </w:r>
+      <w:proofErr w:type="spellEnd"/>
+      <w:r>
+        <w:t xml:space="preserve">, </w:t>
+      </w:r>
+      <w:r>
+        <w:t xml:space="preserve">Dan </w:t>
+      </w:r>
+      <w:proofErr w:type="spellStart"/>
+      <w:r>
+        <w:t>Herschlag</w:t>
+      </w:r>
+      <w:proofErr w:type="spellEnd"/>
+      <w:r>
+        <w:t xml:space="preserve">, </w:t>
+      </w:r>
+      <w:r>
+        <w:t xml:space="preserve">Jean-Denis Beaudoin, </w:t>
+      </w:r>
+      <w:r>
+        <w:t xml:space="preserve">and </w:t>
+      </w:r>
+      <w:proofErr w:type="spellStart"/>
+      <w:r>
+        <w:t>Silvie</w:t>
+      </w:r>
+      <w:proofErr w:type="spellEnd"/>
+      <w:r>
+        <w:t xml:space="preserve"> </w:t>
+      </w:r>
+      <w:proofErr w:type="spellStart"/>
+      <w:r>
+        <w:t>Rouskin</w:t>
+      </w:r>
+      <w:proofErr w:type="spellEnd"/>
+      <w:r>
+        <w:t xml:space="preserve">, </w:t>
+      </w:r>
+      <w:r>
+        <w:t>as reviewers.</w:t>
       </w:r>
     </w:p>
     <w:p>
       <w:pPr>
-        <w:spacing w:after="0" w:line="240" w:lineRule="auto"/>
-      </w:pPr>
-      <w:r>
-        <w:br w:type="page"/>
+        <w:spacing w:after="120" w:line="240" w:lineRule="auto"/>
+      </w:pPr>
+      <w:r>
+        <w:t>This manuscript is not under consideration for publication and has not been published elsewhere.</w:t>
       </w:r>
     </w:p>
     <w:p>
       <w:pPr>
-        <w:spacing w:after="0" w:line="240" w:lineRule="auto"/>
-      </w:pPr>
-      <w:r>
-        <w:lastRenderedPageBreak/>
-        <w:t>To Whom it may concern</w:t>
-      </w:r>
-      <w:r>
-        <w:t>,</w:t>
+        <w:spacing w:after="120" w:line="240" w:lineRule="auto"/>
+      </w:pPr>
+      <w:r>
+        <w:t>Thank you very much for handling our manuscript.</w:t>
       </w:r>
     </w:p>
     <w:p>
       <w:pPr>
-        <w:spacing w:after="0" w:line="240" w:lineRule="auto"/>
-      </w:pPr>
-    </w:p>
-    <w:p>
-      <w:pPr>
-        <w:spacing w:after="0" w:line="240" w:lineRule="auto"/>
-      </w:pPr>
-      <w:r>
-        <w:t>Here we are submitting our contribution “</w:t>
-      </w:r>
-      <w:r>
-        <w:rPr>
-          <w:bCs/>
-          <w:i/>
-        </w:rPr>
-        <w:t>The Metabolome Weakens RNA Helix Stability and Increases RNA Chemical Stability</w:t>
-      </w:r>
-      <w:r>
-        <w:t xml:space="preserve">” as an original research paper to </w:t>
-      </w:r>
-      <w:r>
-        <w:t>“</w:t>
-      </w:r>
-      <w:r>
-        <w:rPr>
-          <w:i/>
-        </w:rPr>
-        <w:t>J</w:t>
-      </w:r>
-      <w:r>
-        <w:rPr>
-          <w:i/>
-        </w:rPr>
-        <w:t>ACS</w:t>
-      </w:r>
-      <w:r>
-        <w:t>.”</w:t>
-      </w:r>
-      <w:r>
-        <w:t xml:space="preserve"> </w:t>
-      </w:r>
-      <w:r>
-        <w:t xml:space="preserve">The development of experimental techniques that study RNA in the </w:t>
-      </w:r>
-      <w:r>
-        <w:t>cell</w:t>
-      </w:r>
-      <w:r>
-        <w:t xml:space="preserve"> has demonstrated a gap between</w:t>
-      </w:r>
-      <w:r>
-        <w:t xml:space="preserve"> RNA folding and function </w:t>
-      </w:r>
-      <w:r>
-        <w:rPr>
-          <w:i/>
-          <w:iCs/>
-        </w:rPr>
-        <w:t xml:space="preserve">in vivo </w:t>
-      </w:r>
-      <w:r>
-        <w:t xml:space="preserve">and the thermodynamic and mechanistic insight provided by simple systems </w:t>
-      </w:r>
-      <w:r>
-        <w:rPr>
-          <w:i/>
-          <w:iCs/>
-        </w:rPr>
-        <w:t>in vitro.</w:t>
-      </w:r>
-      <w:r>
-        <w:t xml:space="preserve"> Thus, </w:t>
-      </w:r>
-      <w:r>
-        <w:rPr>
-          <w:i/>
-          <w:iCs/>
-        </w:rPr>
-        <w:t>in-vivo</w:t>
-      </w:r>
-      <w:r>
-        <w:t>-like systems that simulate elements of the complex cellular environment</w:t>
-      </w:r>
-      <w:r>
-        <w:t xml:space="preserve"> </w:t>
-      </w:r>
-      <w:r>
-        <w:t xml:space="preserve">provide valuable </w:t>
-      </w:r>
-      <w:r>
-        <w:t>understanding</w:t>
-      </w:r>
-      <w:r>
-        <w:t xml:space="preserve"> </w:t>
-      </w:r>
-      <w:r>
-        <w:rPr>
-          <w:i/>
-          <w:iCs/>
-        </w:rPr>
-        <w:t>in vitro</w:t>
-      </w:r>
-      <w:r>
-        <w:t xml:space="preserve">. </w:t>
-      </w:r>
-      <w:r>
-        <w:t>Currently</w:t>
-      </w:r>
-      <w:r>
-        <w:t xml:space="preserve">, the development of </w:t>
-      </w:r>
-      <w:r>
-        <w:rPr>
-          <w:i/>
-          <w:iCs/>
-        </w:rPr>
-        <w:t>in-vivo</w:t>
-      </w:r>
-      <w:r>
-        <w:t xml:space="preserve">-like </w:t>
-      </w:r>
-      <w:r>
-        <w:t>conditions</w:t>
-      </w:r>
-      <w:r>
-        <w:t xml:space="preserve"> to study RNA</w:t>
-      </w:r>
-      <w:r>
-        <w:t xml:space="preserve"> has </w:t>
-      </w:r>
-      <w:r>
-        <w:t>focused</w:t>
-      </w:r>
-      <w:r>
-        <w:t xml:space="preserve"> on highly simplified systems, usually </w:t>
-      </w:r>
-      <w:r>
-        <w:t>non</w:t>
-      </w:r>
-      <w:r>
-        <w:t>-biological crowders</w:t>
-      </w:r>
-      <w:r>
-        <w:t>,</w:t>
-      </w:r>
-      <w:r>
-        <w:t xml:space="preserve"> </w:t>
-      </w:r>
-      <w:r>
-        <w:t>such as</w:t>
-      </w:r>
-      <w:r>
-        <w:t xml:space="preserve"> polyethylene glycol</w:t>
-      </w:r>
-      <w:r>
-        <w:t>,</w:t>
-      </w:r>
-      <w:r>
-        <w:t xml:space="preserve"> </w:t>
-      </w:r>
-      <w:r>
-        <w:t xml:space="preserve">or </w:t>
-      </w:r>
-      <w:r>
-        <w:t xml:space="preserve">a couple of </w:t>
-      </w:r>
-      <w:r>
-        <w:t>biologically relevant small m</w:t>
-      </w:r>
-      <w:r>
-        <w:t>olecules</w:t>
-      </w:r>
-      <w:r>
-        <w:t>.</w:t>
-      </w:r>
-      <w:r>
-        <w:t xml:space="preserve"> </w:t>
-      </w:r>
-      <w:r>
-        <w:t xml:space="preserve">Our manuscript describes </w:t>
-      </w:r>
-      <w:r>
-        <w:t xml:space="preserve">development of Eco80, an artificial cytoplasm that contains 80% of </w:t>
-      </w:r>
-      <w:r>
-        <w:rPr>
-          <w:i/>
-          <w:iCs/>
-        </w:rPr>
-        <w:t xml:space="preserve">E. coli </w:t>
-      </w:r>
-      <w:r>
-        <w:t xml:space="preserve">metabolites, as an </w:t>
-      </w:r>
-      <w:r>
-        <w:rPr>
-          <w:i/>
-          <w:iCs/>
-        </w:rPr>
-        <w:t>in vivo</w:t>
-      </w:r>
-      <w:r>
-        <w:t xml:space="preserve">-like system for studying RNA </w:t>
-      </w:r>
-      <w:r>
-        <w:rPr>
-          <w:i/>
-          <w:iCs/>
-        </w:rPr>
-        <w:t>in vitro</w:t>
-      </w:r>
-      <w:r>
-        <w:t>.</w:t>
-      </w:r>
-      <w:r>
-        <w:t xml:space="preserve"> </w:t>
-      </w:r>
-      <w:r>
-        <w:t>We demonstrate that Eco80 metabolites buffer the free Mg</w:t>
-      </w:r>
-      <w:r>
-        <w:rPr>
-          <w:vertAlign w:val="superscript"/>
-        </w:rPr>
-        <w:t>2+</w:t>
-      </w:r>
-      <w:r>
-        <w:t xml:space="preserve"> concentration, destabilize RNA helices, protect RNA from degradation, and </w:t>
-      </w:r>
-      <w:r>
-        <w:t>support RNA catalysis.</w:t>
-      </w:r>
-      <w:r>
-        <w:t xml:space="preserve"> </w:t>
-      </w:r>
-      <w:r>
-        <w:t xml:space="preserve">We believe that this study provides a new </w:t>
-      </w:r>
-      <w:r>
-        <w:t xml:space="preserve">approach to simulating the cellular environment </w:t>
-      </w:r>
-      <w:r>
-        <w:rPr>
-          <w:i/>
-          <w:iCs/>
-        </w:rPr>
-        <w:t>in vitro</w:t>
-      </w:r>
-      <w:r>
-        <w:t xml:space="preserve"> by </w:t>
-      </w:r>
-      <w:r>
-        <w:t>providing a complex but manageable environment for studying RNA,</w:t>
-      </w:r>
-      <w:commentRangeStart w:id="1"/>
-      <w:r>
-        <w:t xml:space="preserve"> making it</w:t>
-      </w:r>
-      <w:r>
-        <w:t xml:space="preserve"> </w:t>
-      </w:r>
-      <w:r>
-        <w:t>one of the most impactful studies to come ou</w:t>
-      </w:r>
-      <w:r>
-        <w:t>t</w:t>
-      </w:r>
-      <w:r>
-        <w:t xml:space="preserve"> of our lab recently</w:t>
-      </w:r>
-      <w:commentRangeEnd w:id="1"/>
-      <w:r>
-        <w:rPr>
-          <w:rStyle w:val="CommentReference"/>
-        </w:rPr>
-        <w:commentReference w:id="1"/>
-      </w:r>
-      <w:r>
-        <w:t xml:space="preserve">. </w:t>
-      </w:r>
-      <w:r>
-        <w:t xml:space="preserve">Eco80 is likely the most biologically relevant artificial cytoplasm </w:t>
-      </w:r>
-      <w:r>
-        <w:t xml:space="preserve">currently </w:t>
-      </w:r>
-      <w:r>
-        <w:t>in development</w:t>
-      </w:r>
-      <w:r>
-        <w:t>.</w:t>
-      </w:r>
-      <w:r>
-        <w:t xml:space="preserve"> </w:t>
-      </w:r>
-      <w:r>
-        <w:t>Moreover, Eco80 is a</w:t>
-      </w:r>
-      <w:r>
-        <w:t>n</w:t>
-      </w:r>
-      <w:r>
-        <w:t xml:space="preserve"> environment for characterization of a wide range of </w:t>
-      </w:r>
-      <w:r>
-        <w:t>systems,</w:t>
-      </w:r>
-      <w:r>
-        <w:t xml:space="preserve"> including RNA, proteins, and membranes. </w:t>
-      </w:r>
-      <w:r>
-        <w:t>Thus,</w:t>
-      </w:r>
-      <w:r>
-        <w:t xml:space="preserve"> we expect this work</w:t>
-      </w:r>
-      <w:r>
-        <w:t xml:space="preserve"> to have broad appeal</w:t>
-      </w:r>
-      <w:r>
-        <w:t xml:space="preserve">, and </w:t>
-      </w:r>
-      <w:r>
-        <w:t xml:space="preserve">it </w:t>
-      </w:r>
-      <w:r>
-        <w:t xml:space="preserve">is thus appropriate for </w:t>
-      </w:r>
-      <w:r>
-        <w:rPr>
-          <w:i/>
-          <w:iCs/>
-        </w:rPr>
-        <w:t>JACS</w:t>
-      </w:r>
-      <w:r>
-        <w:t>.</w:t>
-      </w:r>
-    </w:p>
-    <w:p>
-      <w:pPr>
-        <w:spacing w:after="0" w:line="240" w:lineRule="auto"/>
-      </w:pPr>
-    </w:p>
-    <w:p>
-      <w:pPr>
-        <w:spacing w:after="0" w:line="240" w:lineRule="auto"/>
-      </w:pPr>
-      <w:r>
-        <w:t xml:space="preserve">We recommend </w:t>
-      </w:r>
-      <w:r>
-        <w:t xml:space="preserve">Mathew Disney as an associate editor and </w:t>
-      </w:r>
-      <w:commentRangeStart w:id="2"/>
-      <w:r>
-        <w:t>G</w:t>
-      </w:r>
-      <w:r>
-        <w:t xml:space="preserve">ary </w:t>
-      </w:r>
-      <w:proofErr w:type="spellStart"/>
-      <w:r>
-        <w:t>P</w:t>
-      </w:r>
-      <w:r>
-        <w:t>ielak</w:t>
-      </w:r>
-      <w:proofErr w:type="spellEnd"/>
-      <w:r>
-        <w:t>,</w:t>
-      </w:r>
-      <w:r>
-        <w:t xml:space="preserve"> Danny </w:t>
-      </w:r>
-      <w:proofErr w:type="spellStart"/>
-      <w:r>
-        <w:t>Incarnato</w:t>
-      </w:r>
-      <w:proofErr w:type="spellEnd"/>
-      <w:r>
-        <w:t>,</w:t>
-      </w:r>
-      <w:r>
-        <w:t xml:space="preserve"> M</w:t>
-      </w:r>
-      <w:r>
-        <w:t xml:space="preserve">artin </w:t>
-      </w:r>
-      <w:proofErr w:type="spellStart"/>
-      <w:r>
-        <w:t>G</w:t>
-      </w:r>
-      <w:r>
-        <w:t>ruebele</w:t>
-      </w:r>
-      <w:proofErr w:type="spellEnd"/>
-      <w:r>
-        <w:t xml:space="preserve">, </w:t>
-      </w:r>
-      <w:r>
-        <w:t xml:space="preserve">Dan </w:t>
-      </w:r>
-      <w:proofErr w:type="spellStart"/>
-      <w:r>
-        <w:t>Herschlag</w:t>
-      </w:r>
-      <w:proofErr w:type="spellEnd"/>
-      <w:r>
-        <w:t xml:space="preserve">, </w:t>
-      </w:r>
-      <w:r>
-        <w:t xml:space="preserve">Jean-Denis Beaudoin, </w:t>
-      </w:r>
-      <w:r>
-        <w:t xml:space="preserve">and </w:t>
-      </w:r>
-      <w:proofErr w:type="spellStart"/>
-      <w:r>
-        <w:t>Silvie</w:t>
-      </w:r>
-      <w:proofErr w:type="spellEnd"/>
-      <w:r>
-        <w:t xml:space="preserve"> </w:t>
-      </w:r>
-      <w:proofErr w:type="spellStart"/>
-      <w:r>
-        <w:t>Rouskin</w:t>
-      </w:r>
-      <w:proofErr w:type="spellEnd"/>
-      <w:r>
-        <w:t>,</w:t>
-      </w:r>
-      <w:commentRangeEnd w:id="2"/>
-      <w:r>
-        <w:rPr>
-          <w:rStyle w:val="CommentReference"/>
-        </w:rPr>
-        <w:commentReference w:id="2"/>
-      </w:r>
-      <w:r>
-        <w:t xml:space="preserve"> </w:t>
-      </w:r>
-      <w:r>
-        <w:t>as reviewers.</w:t>
-      </w:r>
-    </w:p>
-    <w:p>
-      <w:pPr>
-        <w:spacing w:after="0" w:line="240" w:lineRule="auto"/>
-      </w:pPr>
-    </w:p>
-    <w:p>
-      <w:pPr>
-        <w:spacing w:after="0" w:line="240" w:lineRule="auto"/>
-      </w:pPr>
-      <w:r>
-        <w:t>This manuscript is not under consideration for publication and has not been published elsewhere.</w:t>
-      </w:r>
-    </w:p>
-    <w:p>
-      <w:pPr>
-        <w:spacing w:after="0" w:line="240" w:lineRule="auto"/>
-      </w:pPr>
-    </w:p>
-    <w:p>
-      <w:pPr>
-        <w:spacing w:after="0" w:line="240" w:lineRule="auto"/>
-      </w:pPr>
-      <w:r>
-        <w:t>Thank you very much for handling our manuscript.</w:t>
-      </w:r>
-    </w:p>
-    <w:p>
-      <w:pPr>
-        <w:spacing w:after="0" w:line="240" w:lineRule="auto"/>
-      </w:pPr>
-    </w:p>
-    <w:p>
-      <w:pPr>
-        <w:spacing w:after="0" w:line="240" w:lineRule="auto"/>
+        <w:spacing w:after="120" w:line="240" w:lineRule="auto"/>
       </w:pPr>
       <w:r>
         <w:t>Yours Sincerely,</w:t>
       </w:r>
-    </w:p>
-    <w:p>
-      <w:pPr>
-        <w:spacing w:after="0" w:line="240" w:lineRule="auto"/>
-      </w:pPr>
     </w:p>
     <w:p>
       <w:pPr>
@@ -653,24 +783,579 @@
       <w:pPr>
         <w:spacing w:after="0" w:line="240" w:lineRule="auto"/>
       </w:pPr>
+      <w:r>
+        <w:t>Philip C. Bevilacqua</w:t>
+      </w:r>
     </w:p>
     <w:p>
       <w:pPr>
         <w:spacing w:after="0" w:line="240" w:lineRule="auto"/>
       </w:pPr>
       <w:r>
-        <w:t>Philip C. Bevilacqua</w:t>
+        <w:t>Distinguished Professor of Chemistry and of Biochemistry &amp; Molecular Biology</w:t>
       </w:r>
     </w:p>
     <w:p>
       <w:pPr>
         <w:spacing w:after="0" w:line="240" w:lineRule="auto"/>
-        <w:rPr>
-          <w:rFonts w:ascii="Times New Roman" w:hAnsi="Times New Roman"/>
-        </w:rPr>
-      </w:pPr>
-      <w:r>
-        <w:t>Distinguished Professor of Chemistry and of Biochemistry &amp; Molecular Biology</w:t>
+      </w:pPr>
+    </w:p>
+    <w:p>
+      <w:pPr>
+        <w:pStyle w:val="Bibliography"/>
+        <w:rPr>
+          <w:rFonts w:ascii="Times New Roman" w:hAnsi="Times New Roman"/>
+          <w:sz w:val="14"/>
+          <w:szCs w:val="14"/>
+        </w:rPr>
+      </w:pPr>
+      <w:r>
+        <w:rPr>
+          <w:sz w:val="14"/>
+          <w:szCs w:val="14"/>
+        </w:rPr>
+        <w:fldChar w:fldCharType="begin"/>
+      </w:r>
+      <w:r>
+        <w:rPr>
+          <w:sz w:val="14"/>
+          <w:szCs w:val="14"/>
+        </w:rPr>
+        <w:instrText xml:space="preserve"> ADDIN ZOTERO_BIBL {"uncited":[],"omitted":[],"custom":[]} CSL_BIBLIOGRAPHY </w:instrText>
+      </w:r>
+      <w:r>
+        <w:rPr>
+          <w:sz w:val="14"/>
+          <w:szCs w:val="14"/>
+        </w:rPr>
+        <w:fldChar w:fldCharType="separate"/>
+      </w:r>
+      <w:r>
+        <w:rPr>
+          <w:rFonts w:ascii="Times New Roman" w:hAnsi="Times New Roman"/>
+          <w:sz w:val="14"/>
+          <w:szCs w:val="14"/>
+        </w:rPr>
+        <w:t>(1)</w:t>
+      </w:r>
+      <w:r>
+        <w:rPr>
+          <w:rFonts w:ascii="Times New Roman" w:hAnsi="Times New Roman"/>
+          <w:sz w:val="14"/>
+          <w:szCs w:val="14"/>
+        </w:rPr>
+        <w:tab/>
+        <w:t xml:space="preserve">Nakano, S.; </w:t>
+      </w:r>
+      <w:proofErr w:type="spellStart"/>
+      <w:r>
+        <w:rPr>
+          <w:rFonts w:ascii="Times New Roman" w:hAnsi="Times New Roman"/>
+          <w:sz w:val="14"/>
+          <w:szCs w:val="14"/>
+        </w:rPr>
+        <w:t>Karimata</w:t>
+      </w:r>
+      <w:proofErr w:type="spellEnd"/>
+      <w:r>
+        <w:rPr>
+          <w:rFonts w:ascii="Times New Roman" w:hAnsi="Times New Roman"/>
+          <w:sz w:val="14"/>
+          <w:szCs w:val="14"/>
+        </w:rPr>
+        <w:t xml:space="preserve">, H.; </w:t>
+      </w:r>
+      <w:proofErr w:type="spellStart"/>
+      <w:r>
+        <w:rPr>
+          <w:rFonts w:ascii="Times New Roman" w:hAnsi="Times New Roman"/>
+          <w:sz w:val="14"/>
+          <w:szCs w:val="14"/>
+        </w:rPr>
+        <w:t>Ohmichi</w:t>
+      </w:r>
+      <w:proofErr w:type="spellEnd"/>
+      <w:r>
+        <w:rPr>
+          <w:rFonts w:ascii="Times New Roman" w:hAnsi="Times New Roman"/>
+          <w:sz w:val="14"/>
+          <w:szCs w:val="14"/>
+        </w:rPr>
+        <w:t xml:space="preserve">, T.; Kawakami, J.; Sugimoto, N. The Effect of Molecular Crowding with Nucleotide Length and </w:t>
+      </w:r>
+      <w:proofErr w:type="spellStart"/>
+      <w:r>
+        <w:rPr>
+          <w:rFonts w:ascii="Times New Roman" w:hAnsi="Times New Roman"/>
+          <w:sz w:val="14"/>
+          <w:szCs w:val="14"/>
+        </w:rPr>
+        <w:t>Cosolute</w:t>
+      </w:r>
+      <w:proofErr w:type="spellEnd"/>
+      <w:r>
+        <w:rPr>
+          <w:rFonts w:ascii="Times New Roman" w:hAnsi="Times New Roman"/>
+          <w:sz w:val="14"/>
+          <w:szCs w:val="14"/>
+        </w:rPr>
+        <w:t xml:space="preserve"> Structure on DNA Duplex Stability. </w:t>
+      </w:r>
+      <w:r>
+        <w:rPr>
+          <w:rFonts w:ascii="Times New Roman" w:hAnsi="Times New Roman"/>
+          <w:i/>
+          <w:iCs/>
+          <w:sz w:val="14"/>
+          <w:szCs w:val="14"/>
+        </w:rPr>
+        <w:t>J. Am. Chem. Soc.</w:t>
+      </w:r>
+      <w:r>
+        <w:rPr>
+          <w:rFonts w:ascii="Times New Roman" w:hAnsi="Times New Roman"/>
+          <w:sz w:val="14"/>
+          <w:szCs w:val="14"/>
+        </w:rPr>
+        <w:t xml:space="preserve"> </w:t>
+      </w:r>
+      <w:r>
+        <w:rPr>
+          <w:rFonts w:ascii="Times New Roman" w:hAnsi="Times New Roman"/>
+          <w:b/>
+          <w:bCs/>
+          <w:sz w:val="14"/>
+          <w:szCs w:val="14"/>
+        </w:rPr>
+        <w:t>2004</w:t>
+      </w:r>
+      <w:r>
+        <w:rPr>
+          <w:rFonts w:ascii="Times New Roman" w:hAnsi="Times New Roman"/>
+          <w:sz w:val="14"/>
+          <w:szCs w:val="14"/>
+        </w:rPr>
+        <w:t xml:space="preserve">, </w:t>
+      </w:r>
+      <w:r>
+        <w:rPr>
+          <w:rFonts w:ascii="Times New Roman" w:hAnsi="Times New Roman"/>
+          <w:i/>
+          <w:iCs/>
+          <w:sz w:val="14"/>
+          <w:szCs w:val="14"/>
+        </w:rPr>
+        <w:t>126</w:t>
+      </w:r>
+      <w:r>
+        <w:rPr>
+          <w:rFonts w:ascii="Times New Roman" w:hAnsi="Times New Roman"/>
+          <w:sz w:val="14"/>
+          <w:szCs w:val="14"/>
+        </w:rPr>
+        <w:t xml:space="preserve"> (44), 14330–14331.</w:t>
+      </w:r>
+    </w:p>
+    <w:p>
+      <w:pPr>
+        <w:pStyle w:val="Bibliography"/>
+        <w:rPr>
+          <w:rFonts w:ascii="Times New Roman" w:hAnsi="Times New Roman"/>
+          <w:sz w:val="14"/>
+          <w:szCs w:val="14"/>
+        </w:rPr>
+      </w:pPr>
+      <w:r>
+        <w:rPr>
+          <w:rFonts w:ascii="Times New Roman" w:hAnsi="Times New Roman"/>
+          <w:sz w:val="14"/>
+          <w:szCs w:val="14"/>
+        </w:rPr>
+        <w:t>(2)</w:t>
+      </w:r>
+      <w:r>
+        <w:rPr>
+          <w:rFonts w:ascii="Times New Roman" w:hAnsi="Times New Roman"/>
+          <w:sz w:val="14"/>
+          <w:szCs w:val="14"/>
+        </w:rPr>
+        <w:tab/>
+        <w:t xml:space="preserve">Kilburn, D.; </w:t>
+      </w:r>
+      <w:proofErr w:type="spellStart"/>
+      <w:r>
+        <w:rPr>
+          <w:rFonts w:ascii="Times New Roman" w:hAnsi="Times New Roman"/>
+          <w:sz w:val="14"/>
+          <w:szCs w:val="14"/>
+        </w:rPr>
+        <w:t>Roh</w:t>
+      </w:r>
+      <w:proofErr w:type="spellEnd"/>
+      <w:r>
+        <w:rPr>
+          <w:rFonts w:ascii="Times New Roman" w:hAnsi="Times New Roman"/>
+          <w:sz w:val="14"/>
+          <w:szCs w:val="14"/>
+        </w:rPr>
+        <w:t xml:space="preserve">, J. H.; </w:t>
+      </w:r>
+      <w:proofErr w:type="spellStart"/>
+      <w:r>
+        <w:rPr>
+          <w:rFonts w:ascii="Times New Roman" w:hAnsi="Times New Roman"/>
+          <w:sz w:val="14"/>
+          <w:szCs w:val="14"/>
+        </w:rPr>
+        <w:t>Behrouzi</w:t>
+      </w:r>
+      <w:proofErr w:type="spellEnd"/>
+      <w:r>
+        <w:rPr>
+          <w:rFonts w:ascii="Times New Roman" w:hAnsi="Times New Roman"/>
+          <w:sz w:val="14"/>
+          <w:szCs w:val="14"/>
+        </w:rPr>
+        <w:t xml:space="preserve">, R.; Briber, R. M.; Woodson, S. A. Crowders Perturb the Entropy of RNA Energy Landscapes to Favor Folding. </w:t>
+      </w:r>
+      <w:r>
+        <w:rPr>
+          <w:rFonts w:ascii="Times New Roman" w:hAnsi="Times New Roman"/>
+          <w:i/>
+          <w:iCs/>
+          <w:sz w:val="14"/>
+          <w:szCs w:val="14"/>
+        </w:rPr>
+        <w:t>J. Am. Chem. Soc.</w:t>
+      </w:r>
+      <w:r>
+        <w:rPr>
+          <w:rFonts w:ascii="Times New Roman" w:hAnsi="Times New Roman"/>
+          <w:sz w:val="14"/>
+          <w:szCs w:val="14"/>
+        </w:rPr>
+        <w:t xml:space="preserve"> </w:t>
+      </w:r>
+      <w:r>
+        <w:rPr>
+          <w:rFonts w:ascii="Times New Roman" w:hAnsi="Times New Roman"/>
+          <w:b/>
+          <w:bCs/>
+          <w:sz w:val="14"/>
+          <w:szCs w:val="14"/>
+        </w:rPr>
+        <w:t>2013</w:t>
+      </w:r>
+      <w:r>
+        <w:rPr>
+          <w:rFonts w:ascii="Times New Roman" w:hAnsi="Times New Roman"/>
+          <w:sz w:val="14"/>
+          <w:szCs w:val="14"/>
+        </w:rPr>
+        <w:t xml:space="preserve">, </w:t>
+      </w:r>
+      <w:r>
+        <w:rPr>
+          <w:rFonts w:ascii="Times New Roman" w:hAnsi="Times New Roman"/>
+          <w:i/>
+          <w:iCs/>
+          <w:sz w:val="14"/>
+          <w:szCs w:val="14"/>
+        </w:rPr>
+        <w:t>135</w:t>
+      </w:r>
+      <w:r>
+        <w:rPr>
+          <w:rFonts w:ascii="Times New Roman" w:hAnsi="Times New Roman"/>
+          <w:sz w:val="14"/>
+          <w:szCs w:val="14"/>
+        </w:rPr>
+        <w:t xml:space="preserve"> (27), 10055–10063. </w:t>
+      </w:r>
+    </w:p>
+    <w:p>
+      <w:pPr>
+        <w:pStyle w:val="Bibliography"/>
+        <w:rPr>
+          <w:rFonts w:ascii="Times New Roman" w:hAnsi="Times New Roman"/>
+          <w:sz w:val="14"/>
+          <w:szCs w:val="14"/>
+        </w:rPr>
+      </w:pPr>
+      <w:r>
+        <w:rPr>
+          <w:rFonts w:ascii="Times New Roman" w:hAnsi="Times New Roman"/>
+          <w:sz w:val="14"/>
+          <w:szCs w:val="14"/>
+        </w:rPr>
+        <w:t>(3)</w:t>
+      </w:r>
+      <w:r>
+        <w:rPr>
+          <w:rFonts w:ascii="Times New Roman" w:hAnsi="Times New Roman"/>
+          <w:sz w:val="14"/>
+          <w:szCs w:val="14"/>
+        </w:rPr>
+        <w:tab/>
+        <w:t xml:space="preserve">Nakano, S.; </w:t>
+      </w:r>
+      <w:proofErr w:type="spellStart"/>
+      <w:r>
+        <w:rPr>
+          <w:rFonts w:ascii="Times New Roman" w:hAnsi="Times New Roman"/>
+          <w:sz w:val="14"/>
+          <w:szCs w:val="14"/>
+        </w:rPr>
+        <w:t>Karimata</w:t>
+      </w:r>
+      <w:proofErr w:type="spellEnd"/>
+      <w:r>
+        <w:rPr>
+          <w:rFonts w:ascii="Times New Roman" w:hAnsi="Times New Roman"/>
+          <w:sz w:val="14"/>
+          <w:szCs w:val="14"/>
+        </w:rPr>
+        <w:t xml:space="preserve">, H. T.; Kitagawa, Y.; Sugimoto, N. Facilitation of RNA Enzyme Activity in the Molecular Crowding Media of Cosolutes. </w:t>
+      </w:r>
+      <w:r>
+        <w:rPr>
+          <w:rFonts w:ascii="Times New Roman" w:hAnsi="Times New Roman"/>
+          <w:i/>
+          <w:iCs/>
+          <w:sz w:val="14"/>
+          <w:szCs w:val="14"/>
+        </w:rPr>
+        <w:t>J. Am. Chem. Soc.</w:t>
+      </w:r>
+      <w:r>
+        <w:rPr>
+          <w:rFonts w:ascii="Times New Roman" w:hAnsi="Times New Roman"/>
+          <w:sz w:val="14"/>
+          <w:szCs w:val="14"/>
+        </w:rPr>
+        <w:t xml:space="preserve"> </w:t>
+      </w:r>
+      <w:r>
+        <w:rPr>
+          <w:rFonts w:ascii="Times New Roman" w:hAnsi="Times New Roman"/>
+          <w:b/>
+          <w:bCs/>
+          <w:sz w:val="14"/>
+          <w:szCs w:val="14"/>
+        </w:rPr>
+        <w:t>2009</w:t>
+      </w:r>
+      <w:r>
+        <w:rPr>
+          <w:rFonts w:ascii="Times New Roman" w:hAnsi="Times New Roman"/>
+          <w:sz w:val="14"/>
+          <w:szCs w:val="14"/>
+        </w:rPr>
+        <w:t xml:space="preserve">, </w:t>
+      </w:r>
+      <w:r>
+        <w:rPr>
+          <w:rFonts w:ascii="Times New Roman" w:hAnsi="Times New Roman"/>
+          <w:i/>
+          <w:iCs/>
+          <w:sz w:val="14"/>
+          <w:szCs w:val="14"/>
+        </w:rPr>
+        <w:t>131</w:t>
+      </w:r>
+      <w:r>
+        <w:rPr>
+          <w:rFonts w:ascii="Times New Roman" w:hAnsi="Times New Roman"/>
+          <w:sz w:val="14"/>
+          <w:szCs w:val="14"/>
+        </w:rPr>
+        <w:t xml:space="preserve"> (46), 16881–16888.</w:t>
+      </w:r>
+    </w:p>
+    <w:p>
+      <w:pPr>
+        <w:pStyle w:val="Bibliography"/>
+        <w:rPr>
+          <w:rFonts w:ascii="Times New Roman" w:hAnsi="Times New Roman"/>
+          <w:sz w:val="14"/>
+          <w:szCs w:val="14"/>
+        </w:rPr>
+      </w:pPr>
+      <w:r>
+        <w:rPr>
+          <w:rFonts w:ascii="Times New Roman" w:hAnsi="Times New Roman"/>
+          <w:sz w:val="14"/>
+          <w:szCs w:val="14"/>
+        </w:rPr>
+        <w:t>(4)</w:t>
+      </w:r>
+      <w:r>
+        <w:rPr>
+          <w:rFonts w:ascii="Times New Roman" w:hAnsi="Times New Roman"/>
+          <w:sz w:val="14"/>
+          <w:szCs w:val="14"/>
+        </w:rPr>
+        <w:tab/>
+        <w:t xml:space="preserve">Kilburn, D.; </w:t>
+      </w:r>
+      <w:proofErr w:type="spellStart"/>
+      <w:r>
+        <w:rPr>
+          <w:rFonts w:ascii="Times New Roman" w:hAnsi="Times New Roman"/>
+          <w:sz w:val="14"/>
+          <w:szCs w:val="14"/>
+        </w:rPr>
+        <w:t>Roh</w:t>
+      </w:r>
+      <w:proofErr w:type="spellEnd"/>
+      <w:r>
+        <w:rPr>
+          <w:rFonts w:ascii="Times New Roman" w:hAnsi="Times New Roman"/>
+          <w:sz w:val="14"/>
+          <w:szCs w:val="14"/>
+        </w:rPr>
+        <w:t xml:space="preserve">, J. H.; Guo, L.; Briber, R. M.; Woodson, S. A. Molecular Crowding Stabilizes Folded RNA Structure by the Excluded Volume Effect. </w:t>
+      </w:r>
+      <w:r>
+        <w:rPr>
+          <w:rFonts w:ascii="Times New Roman" w:hAnsi="Times New Roman"/>
+          <w:i/>
+          <w:iCs/>
+          <w:sz w:val="14"/>
+          <w:szCs w:val="14"/>
+        </w:rPr>
+        <w:t>J. Am. Chem. Soc.</w:t>
+      </w:r>
+      <w:r>
+        <w:rPr>
+          <w:rFonts w:ascii="Times New Roman" w:hAnsi="Times New Roman"/>
+          <w:sz w:val="14"/>
+          <w:szCs w:val="14"/>
+        </w:rPr>
+        <w:t xml:space="preserve"> </w:t>
+      </w:r>
+      <w:r>
+        <w:rPr>
+          <w:rFonts w:ascii="Times New Roman" w:hAnsi="Times New Roman"/>
+          <w:b/>
+          <w:bCs/>
+          <w:sz w:val="14"/>
+          <w:szCs w:val="14"/>
+        </w:rPr>
+        <w:t>2010</w:t>
+      </w:r>
+      <w:r>
+        <w:rPr>
+          <w:rFonts w:ascii="Times New Roman" w:hAnsi="Times New Roman"/>
+          <w:sz w:val="14"/>
+          <w:szCs w:val="14"/>
+        </w:rPr>
+        <w:t xml:space="preserve">, </w:t>
+      </w:r>
+      <w:r>
+        <w:rPr>
+          <w:rFonts w:ascii="Times New Roman" w:hAnsi="Times New Roman"/>
+          <w:i/>
+          <w:iCs/>
+          <w:sz w:val="14"/>
+          <w:szCs w:val="14"/>
+        </w:rPr>
+        <w:t>132</w:t>
+      </w:r>
+      <w:r>
+        <w:rPr>
+          <w:rFonts w:ascii="Times New Roman" w:hAnsi="Times New Roman"/>
+          <w:sz w:val="14"/>
+          <w:szCs w:val="14"/>
+        </w:rPr>
+        <w:t xml:space="preserve"> (25), 8690–8696.</w:t>
+      </w:r>
+    </w:p>
+    <w:p>
+      <w:pPr>
+        <w:pStyle w:val="Bibliography"/>
+        <w:rPr>
+          <w:rFonts w:ascii="Times New Roman" w:hAnsi="Times New Roman"/>
+        </w:rPr>
+      </w:pPr>
+      <w:r>
+        <w:rPr>
+          <w:rFonts w:ascii="Times New Roman" w:hAnsi="Times New Roman"/>
+          <w:sz w:val="14"/>
+          <w:szCs w:val="14"/>
+        </w:rPr>
+        <w:t>(5)</w:t>
+      </w:r>
+      <w:r>
+        <w:rPr>
+          <w:rFonts w:ascii="Times New Roman" w:hAnsi="Times New Roman"/>
+          <w:sz w:val="14"/>
+          <w:szCs w:val="14"/>
+        </w:rPr>
+        <w:tab/>
+        <w:t xml:space="preserve">Messina, K. J.; Bevilacqua, P. C. Cellular Small Molecules Contribute to Twister Ribozyme Catalysis. </w:t>
+      </w:r>
+      <w:r>
+        <w:rPr>
+          <w:rFonts w:ascii="Times New Roman" w:hAnsi="Times New Roman"/>
+          <w:i/>
+          <w:iCs/>
+          <w:sz w:val="14"/>
+          <w:szCs w:val="14"/>
+        </w:rPr>
+        <w:t>J. Am. Chem. Soc.</w:t>
+      </w:r>
+      <w:r>
+        <w:rPr>
+          <w:rFonts w:ascii="Times New Roman" w:hAnsi="Times New Roman"/>
+          <w:sz w:val="14"/>
+          <w:szCs w:val="14"/>
+        </w:rPr>
+        <w:t xml:space="preserve"> </w:t>
+      </w:r>
+      <w:r>
+        <w:rPr>
+          <w:rFonts w:ascii="Times New Roman" w:hAnsi="Times New Roman"/>
+          <w:b/>
+          <w:bCs/>
+          <w:sz w:val="14"/>
+          <w:szCs w:val="14"/>
+        </w:rPr>
+        <w:t>2018</w:t>
+      </w:r>
+      <w:r>
+        <w:rPr>
+          <w:rFonts w:ascii="Times New Roman" w:hAnsi="Times New Roman"/>
+          <w:sz w:val="14"/>
+          <w:szCs w:val="14"/>
+        </w:rPr>
+        <w:t xml:space="preserve">, </w:t>
+      </w:r>
+      <w:r>
+        <w:rPr>
+          <w:rFonts w:ascii="Times New Roman" w:hAnsi="Times New Roman"/>
+          <w:i/>
+          <w:iCs/>
+          <w:sz w:val="14"/>
+          <w:szCs w:val="14"/>
+        </w:rPr>
+        <w:t>140</w:t>
+      </w:r>
+      <w:r>
+        <w:rPr>
+          <w:rFonts w:ascii="Times New Roman" w:hAnsi="Times New Roman"/>
+          <w:sz w:val="14"/>
+          <w:szCs w:val="14"/>
+        </w:rPr>
+        <w:t xml:space="preserve"> (33), 10578–10582.</w:t>
+      </w:r>
+      <w:r>
+        <w:rPr>
+          <w:rFonts w:ascii="Times New Roman" w:hAnsi="Times New Roman"/>
+          <w:sz w:val="14"/>
+          <w:szCs w:val="14"/>
+        </w:rPr>
+        <w:fldChar w:fldCharType="end"/>
       </w:r>
     </w:p>
     <w:sectPr>
@@ -690,7 +1375,7 @@
 
 <file path=word/comments.xml><?xml version="1.0" encoding="utf-8"?>
 <w:comments xmlns:wpc="http://schemas.microsoft.com/office/word/2010/wordprocessingCanvas" xmlns:cx="http://schemas.microsoft.com/office/drawing/2014/chartex" xmlns:cx1="http://schemas.microsoft.com/office/drawing/2015/9/8/chartex" xmlns:cx2="http://schemas.microsoft.com/office/drawing/2015/10/21/chartex" xmlns:cx3="http://schemas.microsoft.com/office/drawing/2016/5/9/chartex" xmlns:cx4="http://schemas.microsoft.com/office/drawing/2016/5/10/chartex" xmlns:cx5="http://schemas.microsoft.com/office/drawing/2016/5/11/chartex" xmlns:cx6="http://schemas.microsoft.com/office/drawing/2016/5/12/chartex" xmlns:cx7="http://schemas.microsoft.com/office/drawing/2016/5/13/chartex" xmlns:cx8="http://schemas.microsoft.com/office/drawing/2016/5/14/chartex" xmlns:mc="http://schemas.openxmlformats.org/markup-compatibility/2006" xmlns:aink="http://schemas.microsoft.com/office/drawing/2016/ink" xmlns:am3d="http://schemas.microsoft.com/office/drawing/2017/model3d" xmlns:o="urn:schemas-microsoft-com:office:office" xmlns:oel="http://schemas.microsoft.com/office/2019/extlst" xmlns:r="http://schemas.openxmlformats.org/officeDocument/2006/relationships" xmlns:m="http://schemas.openxmlformats.org/officeDocument/2006/math" xmlns:v="urn:schemas-microsoft-com:vml" xmlns:wp14="http://schemas.microsoft.com/office/word/2010/wordprocessingDrawing" xmlns:wp="http://schemas.openxmlformats.org/drawingml/2006/wordprocessingDrawing" xmlns:w10="urn:schemas-microsoft-com:office:word" xmlns:w="http://schemas.openxmlformats.org/wordprocessingml/2006/main" xmlns:w14="http://schemas.microsoft.com/office/word/2010/wordml" xmlns:w15="http://schemas.microsoft.com/office/word/2012/wordml" xmlns:w16cex="http://schemas.microsoft.com/office/word/2018/wordml/cex" xmlns:w16cid="http://schemas.microsoft.com/office/word/2016/wordml/cid" xmlns:w16="http://schemas.microsoft.com/office/word/2018/wordml" xmlns:w16sdtdh="http://schemas.microsoft.com/office/word/2020/wordml/sdtdatahash" xmlns:w16se="http://schemas.microsoft.com/office/word/2015/wordml/symex" xmlns:wpg="http://schemas.microsoft.com/office/word/2010/wordprocessingGroup" xmlns:wpi="http://schemas.microsoft.com/office/word/2010/wordprocessingInk" xmlns:wne="http://schemas.microsoft.com/office/word/2006/wordml" xmlns:wps="http://schemas.microsoft.com/office/word/2010/wordprocessingShape" mc:Ignorable="w14 w15 w16se w16cid w16 w16cex w16sdtdh wp14">
-  <w:comment w:id="1" w:author="Sieg, Jacob Philip" w:date="2022-08-02T16:12:00Z" w:initials="SJP">
+  <w:comment w:id="0" w:author="Sieg, Jacob Philip" w:date="2022-08-12T11:50:00Z" w:initials="SJP">
     <w:p>
       <w:pPr>
         <w:pStyle w:val="CommentText"/>
@@ -702,11 +1387,11 @@
         <w:annotationRef/>
       </w:r>
       <w:r>
-        <w:t>I believe that you told me to say this</w:t>
+        <w:t>I had to delete some of the fluff in order to accommodate the references</w:t>
       </w:r>
     </w:p>
   </w:comment>
-  <w:comment w:id="2" w:author="Sieg, Jacob Philip" w:date="2022-08-04T12:10:00Z" w:initials="SJP">
+  <w:comment w:id="1" w:author="Sieg, Jacob Philip" w:date="2022-08-12T11:31:00Z" w:initials="SJP">
     <w:p>
       <w:pPr>
         <w:pStyle w:val="CommentText"/>
@@ -718,7 +1403,23 @@
         <w:annotationRef/>
       </w:r>
       <w:r>
-        <w:t xml:space="preserve">We discussed Pielak, Gruebele, and Herschlag. The other reviewers were suggested based on their positive engagement with our Biochemistry perspective on twitter </w:t>
+        <w:t>I prefer not using "friendly" at first. I know it's a nice way to sell it, but it is not immediately obvious to see how destabilization of helices is friendly.</w:t>
+      </w:r>
+    </w:p>
+  </w:comment>
+  <w:comment w:id="2" w:author="Bevilacqua, Philip C" w:date="2022-08-09T16:17:00Z" w:initials="BPC">
+    <w:p>
+      <w:pPr>
+        <w:pStyle w:val="CommentText"/>
+      </w:pPr>
+      <w:r>
+        <w:rPr>
+          <w:rStyle w:val="CommentReference"/>
+        </w:rPr>
+        <w:annotationRef/>
+      </w:r>
+      <w:r>
+        <w:t>should we instead say “barriers to unfolding RNA traps”</w:t>
       </w:r>
     </w:p>
   </w:comment>
@@ -727,22 +1428,24 @@
 
 <file path=word/commentsExtended.xml><?xml version="1.0" encoding="utf-8"?>
 <w15:commentsEx xmlns:wpc="http://schemas.microsoft.com/office/word/2010/wordprocessingCanvas" xmlns:cx="http://schemas.microsoft.com/office/drawing/2014/chartex" xmlns:cx1="http://schemas.microsoft.com/office/drawing/2015/9/8/chartex" xmlns:cx2="http://schemas.microsoft.com/office/drawing/2015/10/21/chartex" xmlns:cx3="http://schemas.microsoft.com/office/drawing/2016/5/9/chartex" xmlns:cx4="http://schemas.microsoft.com/office/drawing/2016/5/10/chartex" xmlns:cx5="http://schemas.microsoft.com/office/drawing/2016/5/11/chartex" xmlns:cx6="http://schemas.microsoft.com/office/drawing/2016/5/12/chartex" xmlns:cx7="http://schemas.microsoft.com/office/drawing/2016/5/13/chartex" xmlns:cx8="http://schemas.microsoft.com/office/drawing/2016/5/14/chartex" xmlns:mc="http://schemas.openxmlformats.org/markup-compatibility/2006" xmlns:aink="http://schemas.microsoft.com/office/drawing/2016/ink" xmlns:am3d="http://schemas.microsoft.com/office/drawing/2017/model3d" xmlns:o="urn:schemas-microsoft-com:office:office" xmlns:oel="http://schemas.microsoft.com/office/2019/extlst" xmlns:r="http://schemas.openxmlformats.org/officeDocument/2006/relationships" xmlns:m="http://schemas.openxmlformats.org/officeDocument/2006/math" xmlns:v="urn:schemas-microsoft-com:vml" xmlns:wp14="http://schemas.microsoft.com/office/word/2010/wordprocessingDrawing" xmlns:wp="http://schemas.openxmlformats.org/drawingml/2006/wordprocessingDrawing" xmlns:w10="urn:schemas-microsoft-com:office:word" xmlns:w="http://schemas.openxmlformats.org/wordprocessingml/2006/main" xmlns:w14="http://schemas.microsoft.com/office/word/2010/wordml" xmlns:w15="http://schemas.microsoft.com/office/word/2012/wordml" xmlns:w16cex="http://schemas.microsoft.com/office/word/2018/wordml/cex" xmlns:w16cid="http://schemas.microsoft.com/office/word/2016/wordml/cid" xmlns:w16="http://schemas.microsoft.com/office/word/2018/wordml" xmlns:w16sdtdh="http://schemas.microsoft.com/office/word/2020/wordml/sdtdatahash" xmlns:w16se="http://schemas.microsoft.com/office/word/2015/wordml/symex" xmlns:wpg="http://schemas.microsoft.com/office/word/2010/wordprocessingGroup" xmlns:wpi="http://schemas.microsoft.com/office/word/2010/wordprocessingInk" xmlns:wne="http://schemas.microsoft.com/office/word/2006/wordml" xmlns:wps="http://schemas.microsoft.com/office/word/2010/wordprocessingShape" mc:Ignorable="w14 w15 w16se w16cid w16 w16cex w16sdtdh wp14">
-  <w15:commentEx w15:paraId="18303F5A" w15:done="0"/>
-  <w15:commentEx w15:paraId="24B7FF1F" w15:done="0"/>
+  <w15:commentEx w15:paraId="2DFF8C32" w15:done="0"/>
+  <w15:commentEx w15:paraId="24E6A06F" w15:done="0"/>
+  <w15:commentEx w15:paraId="44BC8919" w15:done="0"/>
 </w15:commentsEx>
 </file>
 
 <file path=word/commentsExtensible.xml><?xml version="1.0" encoding="utf-8"?>
 <w16cex:commentsExtensible xmlns:wpc="http://schemas.microsoft.com/office/word/2010/wordprocessingCanvas" xmlns:cx="http://schemas.microsoft.com/office/drawing/2014/chartex" xmlns:cx1="http://schemas.microsoft.com/office/drawing/2015/9/8/chartex" xmlns:cx2="http://schemas.microsoft.com/office/drawing/2015/10/21/chartex" xmlns:cx3="http://schemas.microsoft.com/office/drawing/2016/5/9/chartex" xmlns:cx4="http://schemas.microsoft.com/office/drawing/2016/5/10/chartex" xmlns:cx5="http://schemas.microsoft.com/office/drawing/2016/5/11/chartex" xmlns:cx6="http://schemas.microsoft.com/office/drawing/2016/5/12/chartex" xmlns:cx7="http://schemas.microsoft.com/office/drawing/2016/5/13/chartex" xmlns:cx8="http://schemas.microsoft.com/office/drawing/2016/5/14/chartex" xmlns:mc="http://schemas.openxmlformats.org/markup-compatibility/2006" xmlns:aink="http://schemas.microsoft.com/office/drawing/2016/ink" xmlns:am3d="http://schemas.microsoft.com/office/drawing/2017/model3d" xmlns:o="urn:schemas-microsoft-com:office:office" xmlns:oel="http://schemas.microsoft.com/office/2019/extlst" xmlns:r="http://schemas.openxmlformats.org/officeDocument/2006/relationships" xmlns:m="http://schemas.openxmlformats.org/officeDocument/2006/math" xmlns:v="urn:schemas-microsoft-com:vml" xmlns:wp14="http://schemas.microsoft.com/office/word/2010/wordprocessingDrawing" xmlns:wp="http://schemas.openxmlformats.org/drawingml/2006/wordprocessingDrawing" xmlns:w10="urn:schemas-microsoft-com:office:word" xmlns:w="http://schemas.openxmlformats.org/wordprocessingml/2006/main" xmlns:w14="http://schemas.microsoft.com/office/word/2010/wordml" xmlns:w15="http://schemas.microsoft.com/office/word/2012/wordml" xmlns:w16cex="http://schemas.microsoft.com/office/word/2018/wordml/cex" xmlns:w16cid="http://schemas.microsoft.com/office/word/2016/wordml/cid" xmlns:w16="http://schemas.microsoft.com/office/word/2018/wordml" xmlns:w16sdtdh="http://schemas.microsoft.com/office/word/2020/wordml/sdtdatahash" xmlns:w16se="http://schemas.microsoft.com/office/word/2015/wordml/symex" xmlns:wpg="http://schemas.microsoft.com/office/word/2010/wordprocessingGroup" xmlns:wpi="http://schemas.microsoft.com/office/word/2010/wordprocessingInk" xmlns:wne="http://schemas.microsoft.com/office/word/2006/wordml" xmlns:wps="http://schemas.microsoft.com/office/word/2010/wordprocessingShape" mc:Ignorable="w14 w15 w16se w16cid w16 w16cex w16sdtdh wp14">
-  <w16cex:commentExtensible w16cex:durableId="2693CB7E" w16cex:dateUtc="2022-08-02T20:12:00Z"/>
-  <w16cex:commentExtensible w16cex:durableId="269635A3" w16cex:dateUtc="2022-08-04T16:10:00Z"/>
+  <w16cex:commentExtensible w16cex:durableId="26A0BCF9" w16cex:dateUtc="2022-08-12T15:50:00Z"/>
+  <w16cex:commentExtensible w16cex:durableId="26A0B876" w16cex:dateUtc="2022-08-12T15:31:00Z"/>
 </w16cex:commentsExtensible>
 </file>
 
 <file path=word/commentsIds.xml><?xml version="1.0" encoding="utf-8"?>
 <w16cid:commentsIds xmlns:wpc="http://schemas.microsoft.com/office/word/2010/wordprocessingCanvas" xmlns:cx="http://schemas.microsoft.com/office/drawing/2014/chartex" xmlns:cx1="http://schemas.microsoft.com/office/drawing/2015/9/8/chartex" xmlns:cx2="http://schemas.microsoft.com/office/drawing/2015/10/21/chartex" xmlns:cx3="http://schemas.microsoft.com/office/drawing/2016/5/9/chartex" xmlns:cx4="http://schemas.microsoft.com/office/drawing/2016/5/10/chartex" xmlns:cx5="http://schemas.microsoft.com/office/drawing/2016/5/11/chartex" xmlns:cx6="http://schemas.microsoft.com/office/drawing/2016/5/12/chartex" xmlns:cx7="http://schemas.microsoft.com/office/drawing/2016/5/13/chartex" xmlns:cx8="http://schemas.microsoft.com/office/drawing/2016/5/14/chartex" xmlns:mc="http://schemas.openxmlformats.org/markup-compatibility/2006" xmlns:aink="http://schemas.microsoft.com/office/drawing/2016/ink" xmlns:am3d="http://schemas.microsoft.com/office/drawing/2017/model3d" xmlns:o="urn:schemas-microsoft-com:office:office" xmlns:oel="http://schemas.microsoft.com/office/2019/extlst" xmlns:r="http://schemas.openxmlformats.org/officeDocument/2006/relationships" xmlns:m="http://schemas.openxmlformats.org/officeDocument/2006/math" xmlns:v="urn:schemas-microsoft-com:vml" xmlns:wp14="http://schemas.microsoft.com/office/word/2010/wordprocessingDrawing" xmlns:wp="http://schemas.openxmlformats.org/drawingml/2006/wordprocessingDrawing" xmlns:w10="urn:schemas-microsoft-com:office:word" xmlns:w="http://schemas.openxmlformats.org/wordprocessingml/2006/main" xmlns:w14="http://schemas.microsoft.com/office/word/2010/wordml" xmlns:w15="http://schemas.microsoft.com/office/word/2012/wordml" xmlns:w16cex="http://schemas.microsoft.com/office/word/2018/wordml/cex" xmlns:w16cid="http://schemas.microsoft.com/office/word/2016/wordml/cid" xmlns:w16="http://schemas.microsoft.com/office/word/2018/wordml" xmlns:w16sdtdh="http://schemas.microsoft.com/office/word/2020/wordml/sdtdatahash" xmlns:w16se="http://schemas.microsoft.com/office/word/2015/wordml/symex" xmlns:wpg="http://schemas.microsoft.com/office/word/2010/wordprocessingGroup" xmlns:wpi="http://schemas.microsoft.com/office/word/2010/wordprocessingInk" xmlns:wne="http://schemas.microsoft.com/office/word/2006/wordml" xmlns:wps="http://schemas.microsoft.com/office/word/2010/wordprocessingShape" mc:Ignorable="w14 w15 w16se w16cid w16 w16cex w16sdtdh wp14">
-  <w16cid:commentId w16cid:paraId="18303F5A" w16cid:durableId="2693CB7E"/>
-  <w16cid:commentId w16cid:paraId="24B7FF1F" w16cid:durableId="269635A3"/>
+  <w16cid:commentId w16cid:paraId="2DFF8C32" w16cid:durableId="26A0BCF9"/>
+  <w16cid:commentId w16cid:paraId="24E6A06F" w16cid:durableId="26A0B876"/>
+  <w16cid:commentId w16cid:paraId="44BC8919" w16cid:durableId="269D070E"/>
 </w16cid:commentsIds>
 </file>
 
@@ -939,7 +1642,7 @@
       <mc:AlternateContent>
         <mc:Choice Requires="wps">
           <w:drawing>
-            <wp:anchor distT="45720" distB="45720" distL="114300" distR="114300" simplePos="0" relativeHeight="251657728" behindDoc="0" locked="0" layoutInCell="1" allowOverlap="1" wp14:anchorId="25FF99FE" wp14:editId="59C36543">
+            <wp:anchor distT="45720" distB="45720" distL="114300" distR="114300" simplePos="0" relativeHeight="251657728" behindDoc="0" locked="0" layoutInCell="1" allowOverlap="1" wp14:anchorId="519848AE" wp14:editId="3C5FDFC5">
               <wp:simplePos x="0" y="0"/>
               <wp:positionH relativeFrom="column">
                 <wp:posOffset>3058160</wp:posOffset>
@@ -950,7 +1653,7 @@
               <wp:extent cx="1962150" cy="609600"/>
               <wp:effectExtent l="0" t="0" r="0" b="0"/>
               <wp:wrapSquare wrapText="bothSides"/>
-              <wp:docPr id="217" name="Text Box 2"/>
+              <wp:docPr id="12" name="Text Box 12"/>
               <wp:cNvGraphicFramePr>
                 <a:graphicFrameLocks xmlns:a="http://schemas.openxmlformats.org/drawingml/2006/main"/>
               </wp:cNvGraphicFramePr>
@@ -1048,11 +1751,11 @@
         </mc:Choice>
         <mc:Fallback>
           <w:pict>
-            <v:shapetype w14:anchorId="25FF99FE" id="_x0000_t202" coordsize="21600,21600" o:spt="202" path="m,l,21600r21600,l21600,xe">
+            <v:shapetype w14:anchorId="519848AE" id="_x0000_t202" coordsize="21600,21600" o:spt="202" path="m,l,21600r21600,l21600,xe">
               <v:stroke joinstyle="miter"/>
               <v:path gradientshapeok="t" o:connecttype="rect"/>
             </v:shapetype>
-            <v:shape id="Text Box 2" o:spid="_x0000_s1026" type="#_x0000_t202" style="position:absolute;left:0;text-align:left;margin-left:240.8pt;margin-top:39.45pt;width:154.5pt;height:48pt;z-index:251657728;visibility:visible;mso-wrap-style:square;mso-width-percent:0;mso-height-percent:0;mso-wrap-distance-left:9pt;mso-wrap-distance-top:3.6pt;mso-wrap-distance-right:9pt;mso-wrap-distance-bottom:3.6pt;mso-position-horizontal:absolute;mso-position-horizontal-relative:text;mso-position-vertical:absolute;mso-position-vertical-relative:text;mso-width-percent:0;mso-height-percent:0;mso-width-relative:margin;mso-height-relative:margin;v-text-anchor:top" o:gfxdata="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" stroked="f">
+            <v:shape id="Text Box 12" o:spid="_x0000_s1026" type="#_x0000_t202" style="position:absolute;left:0;text-align:left;margin-left:240.8pt;margin-top:39.45pt;width:154.5pt;height:48pt;z-index:251657728;visibility:visible;mso-wrap-style:square;mso-width-percent:0;mso-height-percent:0;mso-wrap-distance-left:9pt;mso-wrap-distance-top:3.6pt;mso-wrap-distance-right:9pt;mso-wrap-distance-bottom:3.6pt;mso-position-horizontal:absolute;mso-position-horizontal-relative:text;mso-position-vertical:absolute;mso-position-vertical-relative:text;mso-width-percent:0;mso-height-percent:0;mso-width-relative:margin;mso-height-relative:margin;v-text-anchor:top" o:gfxdata="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" stroked="f">
               <v:textbox>
                 <w:txbxContent>
                   <w:p>
@@ -1119,7 +1822,7 @@
       <mc:AlternateContent>
         <mc:Choice Requires="wps">
           <w:drawing>
-            <wp:anchor distT="0" distB="0" distL="114300" distR="114300" simplePos="0" relativeHeight="251655680" behindDoc="0" locked="0" layoutInCell="1" allowOverlap="1" wp14:anchorId="381099D3" wp14:editId="6FEA0F5D">
+            <wp:anchor distT="0" distB="0" distL="114300" distR="114300" simplePos="0" relativeHeight="251655680" behindDoc="0" locked="0" layoutInCell="1" allowOverlap="1" wp14:anchorId="69EE68D4" wp14:editId="360CB34D">
               <wp:simplePos x="0" y="0"/>
               <wp:positionH relativeFrom="column">
                 <wp:posOffset>1391285</wp:posOffset>
@@ -1130,7 +1833,7 @@
               <wp:extent cx="1676400" cy="647700"/>
               <wp:effectExtent l="0" t="0" r="0" b="0"/>
               <wp:wrapNone/>
-              <wp:docPr id="3" name="Text Box 2"/>
+              <wp:docPr id="11" name="Text Box 11"/>
               <wp:cNvGraphicFramePr>
                 <a:graphicFrameLocks xmlns:a="http://schemas.openxmlformats.org/drawingml/2006/main"/>
               </wp:cNvGraphicFramePr>
@@ -1239,7 +1942,7 @@
         </mc:Choice>
         <mc:Fallback>
           <w:pict>
-            <v:shape w14:anchorId="381099D3" id="_x0000_s1027" type="#_x0000_t202" style="position:absolute;left:0;text-align:left;margin-left:109.55pt;margin-top:40pt;width:132pt;height:51pt;z-index:251655680;visibility:visible;mso-wrap-style:square;mso-width-percent:0;mso-height-percent:0;mso-wrap-distance-left:9pt;mso-wrap-distance-top:0;mso-wrap-distance-right:9pt;mso-wrap-distance-bottom:0;mso-position-horizontal:absolute;mso-position-horizontal-relative:text;mso-position-vertical:absolute;mso-position-vertical-relative:text;mso-width-percent:0;mso-height-percent:0;mso-width-relative:margin;mso-height-relative:margin;v-text-anchor:top" o:gfxdata="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" stroked="f">
+            <v:shape w14:anchorId="69EE68D4" id="Text Box 11" o:spid="_x0000_s1027" type="#_x0000_t202" style="position:absolute;left:0;text-align:left;margin-left:109.55pt;margin-top:40pt;width:132pt;height:51pt;z-index:251655680;visibility:visible;mso-wrap-style:square;mso-width-percent:0;mso-height-percent:0;mso-wrap-distance-left:9pt;mso-wrap-distance-top:0;mso-wrap-distance-right:9pt;mso-wrap-distance-bottom:0;mso-position-horizontal:absolute;mso-position-horizontal-relative:text;mso-position-vertical:absolute;mso-position-vertical-relative:text;mso-width-percent:0;mso-height-percent:0;mso-width-relative:margin;mso-height-relative:margin;v-text-anchor:top" o:gfxdata="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" stroked="f">
               <v:textbox>
                 <w:txbxContent>
                   <w:p>
@@ -1316,7 +2019,7 @@
       <mc:AlternateContent>
         <mc:Choice Requires="wps">
           <w:drawing>
-            <wp:anchor distT="45720" distB="45720" distL="114300" distR="114300" simplePos="0" relativeHeight="251656704" behindDoc="0" locked="0" layoutInCell="1" allowOverlap="1" wp14:anchorId="015C4937" wp14:editId="4C718225">
+            <wp:anchor distT="45720" distB="45720" distL="114300" distR="114300" simplePos="0" relativeHeight="251656704" behindDoc="0" locked="0" layoutInCell="1" allowOverlap="1" wp14:anchorId="19223537" wp14:editId="69BE1147">
               <wp:simplePos x="0" y="0"/>
               <wp:positionH relativeFrom="column">
                 <wp:posOffset>4944745</wp:posOffset>
@@ -1327,7 +2030,7 @@
               <wp:extent cx="1562100" cy="832485"/>
               <wp:effectExtent l="0" t="0" r="0" b="0"/>
               <wp:wrapSquare wrapText="bothSides"/>
-              <wp:docPr id="5" name="Text Box 2"/>
+              <wp:docPr id="10" name="Text Box 10"/>
               <wp:cNvGraphicFramePr>
                 <a:graphicFrameLocks xmlns:a="http://schemas.openxmlformats.org/drawingml/2006/main"/>
               </wp:cNvGraphicFramePr>
@@ -1495,7 +2198,7 @@
         </mc:Choice>
         <mc:Fallback>
           <w:pict>
-            <v:shape w14:anchorId="015C4937" id="_x0000_s1028" type="#_x0000_t202" style="position:absolute;left:0;text-align:left;margin-left:389.35pt;margin-top:38.25pt;width:123pt;height:65.55pt;z-index:251656704;visibility:visible;mso-wrap-style:square;mso-width-percent:0;mso-height-percent:0;mso-wrap-distance-left:9pt;mso-wrap-distance-top:3.6pt;mso-wrap-distance-right:9pt;mso-wrap-distance-bottom:3.6pt;mso-position-horizontal:absolute;mso-position-horizontal-relative:text;mso-position-vertical:absolute;mso-position-vertical-relative:text;mso-width-percent:0;mso-height-percent:0;mso-width-relative:margin;mso-height-relative:margin;v-text-anchor:top" o:gfxdata="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" stroked="f">
+            <v:shape w14:anchorId="19223537" id="Text Box 10" o:spid="_x0000_s1028" type="#_x0000_t202" style="position:absolute;left:0;text-align:left;margin-left:389.35pt;margin-top:38.25pt;width:123pt;height:65.55pt;z-index:251656704;visibility:visible;mso-wrap-style:square;mso-width-percent:0;mso-height-percent:0;mso-wrap-distance-left:9pt;mso-wrap-distance-top:3.6pt;mso-wrap-distance-right:9pt;mso-wrap-distance-bottom:3.6pt;mso-position-horizontal:absolute;mso-position-horizontal-relative:text;mso-position-vertical:absolute;mso-position-vertical-relative:text;mso-width-percent:0;mso-height-percent:0;mso-width-relative:margin;mso-height-relative:margin;v-text-anchor:top" o:gfxdata="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" stroked="f">
               <v:textbox>
                 <w:txbxContent>
                   <w:p>
@@ -1598,8 +2301,17 @@
                         <w:sz w:val="18"/>
                       </w:rPr>
                       <w:br/>
-                      <w:t>sites.psu.edu/bevilacqua</w:t>
+                      <w:t>sites.psu.edu/</w:t>
                     </w:r>
+                    <w:proofErr w:type="spellStart"/>
+                    <w:r>
+                      <w:rPr>
+                        <w:rFonts w:ascii="Calibri" w:hAnsi="Calibri" w:cs="Calibri"/>
+                        <w:sz w:val="18"/>
+                      </w:rPr>
+                      <w:t>bevilacqua</w:t>
+                    </w:r>
+                    <w:proofErr w:type="spellEnd"/>
                   </w:p>
                   <w:p>
                     <w:pPr>
@@ -1623,7 +2335,7 @@
       <mc:AlternateContent>
         <mc:Choice Requires="wps">
           <w:drawing>
-            <wp:anchor distT="45720" distB="45720" distL="114300" distR="114300" simplePos="0" relativeHeight="251658752" behindDoc="0" locked="0" layoutInCell="1" allowOverlap="1" wp14:anchorId="399AA401" wp14:editId="7C928224">
+            <wp:anchor distT="45720" distB="45720" distL="114300" distR="114300" simplePos="0" relativeHeight="251658752" behindDoc="0" locked="0" layoutInCell="1" allowOverlap="1" wp14:anchorId="12ABA585" wp14:editId="1872A44D">
               <wp:simplePos x="0" y="0"/>
               <wp:positionH relativeFrom="column">
                 <wp:posOffset>4924425</wp:posOffset>
@@ -1634,7 +2346,7 @@
               <wp:extent cx="1247775" cy="247650"/>
               <wp:effectExtent l="0" t="0" r="0" b="0"/>
               <wp:wrapSquare wrapText="bothSides"/>
-              <wp:docPr id="2" name="Text Box 2"/>
+              <wp:docPr id="9" name="Text Box 9"/>
               <wp:cNvGraphicFramePr>
                 <a:graphicFrameLocks xmlns:a="http://schemas.openxmlformats.org/drawingml/2006/main"/>
               </wp:cNvGraphicFramePr>
@@ -1697,7 +2409,7 @@
         </mc:Choice>
         <mc:Fallback>
           <w:pict>
-            <v:shape w14:anchorId="399AA401" id="_x0000_s1029" type="#_x0000_t202" style="position:absolute;left:0;text-align:left;margin-left:387.75pt;margin-top:13.5pt;width:98.25pt;height:19.5pt;z-index:251658752;visibility:visible;mso-wrap-style:square;mso-width-percent:0;mso-height-percent:0;mso-wrap-distance-left:9pt;mso-wrap-distance-top:3.6pt;mso-wrap-distance-right:9pt;mso-wrap-distance-bottom:3.6pt;mso-position-horizontal:absolute;mso-position-horizontal-relative:text;mso-position-vertical:absolute;mso-position-vertical-relative:text;mso-width-percent:0;mso-height-percent:0;mso-width-relative:margin;mso-height-relative:margin;v-text-anchor:top" o:gfxdata="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" filled="f" stroked="f">
+            <v:shape w14:anchorId="12ABA585" id="Text Box 9" o:spid="_x0000_s1029" type="#_x0000_t202" style="position:absolute;left:0;text-align:left;margin-left:387.75pt;margin-top:13.5pt;width:98.25pt;height:19.5pt;z-index:251658752;visibility:visible;mso-wrap-style:square;mso-width-percent:0;mso-height-percent:0;mso-wrap-distance-left:9pt;mso-wrap-distance-top:3.6pt;mso-wrap-distance-right:9pt;mso-wrap-distance-bottom:3.6pt;mso-position-horizontal:absolute;mso-position-horizontal-relative:text;mso-position-vertical:absolute;mso-position-vertical-relative:text;mso-width-percent:0;mso-height-percent:0;mso-width-relative:margin;mso-height-relative:margin;v-text-anchor:top" o:gfxdata="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" filled="f" stroked="f">
               <v:textbox>
                 <w:txbxContent>
                   <w:p>
@@ -1731,7 +2443,7 @@
       <mc:AlternateContent>
         <mc:Choice Requires="wps">
           <w:drawing>
-            <wp:anchor distT="4294967295" distB="4294967295" distL="114300" distR="114300" simplePos="0" relativeHeight="251659776" behindDoc="0" locked="0" layoutInCell="1" allowOverlap="1" wp14:anchorId="1B979FBC" wp14:editId="22D79E21">
+            <wp:anchor distT="4294967294" distB="4294967294" distL="114300" distR="114300" simplePos="0" relativeHeight="251659776" behindDoc="0" locked="0" layoutInCell="1" allowOverlap="1" wp14:anchorId="02B95C82" wp14:editId="3D48EAC9">
               <wp:simplePos x="0" y="0"/>
               <wp:positionH relativeFrom="column">
                 <wp:posOffset>1524000</wp:posOffset>
@@ -1742,7 +2454,7 @@
               <wp:extent cx="5010150" cy="0"/>
               <wp:effectExtent l="0" t="0" r="0" b="0"/>
               <wp:wrapNone/>
-              <wp:docPr id="4" name="Straight Connector 4"/>
+              <wp:docPr id="8" name="Straight Connector 8"/>
               <wp:cNvGraphicFramePr>
                 <a:graphicFrameLocks xmlns:a="http://schemas.openxmlformats.org/drawingml/2006/main"/>
               </wp:cNvGraphicFramePr>
@@ -1786,7 +2498,7 @@
         </mc:Choice>
         <mc:Fallback>
           <w:pict>
-            <v:line w14:anchorId="5D106EF4" id="Straight Connector 4" o:spid="_x0000_s1026" style="position:absolute;z-index:251659776;visibility:visible;mso-wrap-style:square;mso-width-percent:0;mso-height-percent:0;mso-wrap-distance-left:9pt;mso-wrap-distance-top:.mm;mso-wrap-distance-right:9pt;mso-wrap-distance-bottom:.mm;mso-position-horizontal:absolute;mso-position-horizontal-relative:text;mso-position-vertical:absolute;mso-position-vertical-relative:text;mso-width-percent:0;mso-height-percent:0;mso-width-relative:margin;mso-height-relative:page" from="120pt,34.5pt" to="514.5pt,34.5pt" o:gfxdata="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" strokecolor="#17375e">
+            <v:line w14:anchorId="71014F17" id="Straight Connector 8" o:spid="_x0000_s1026" style="position:absolute;z-index:251659776;visibility:visible;mso-wrap-style:square;mso-width-percent:0;mso-height-percent:0;mso-wrap-distance-left:9pt;mso-wrap-distance-top:-6e-5mm;mso-wrap-distance-right:9pt;mso-wrap-distance-bottom:-6e-5mm;mso-position-horizontal:absolute;mso-position-horizontal-relative:text;mso-position-vertical:absolute;mso-position-vertical-relative:text;mso-width-percent:0;mso-height-percent:0;mso-width-relative:margin;mso-height-relative:page" from="120pt,34.5pt" to="514.5pt,34.5pt" o:gfxdata="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" strokecolor="#17375e">
               <o:lock v:ext="edit" shapetype="f"/>
             </v:line>
           </w:pict>
@@ -2316,16 +3028,16 @@
       </w:rPr>
     </w:lvl>
   </w:abstractNum>
-  <w:num w:numId="1" w16cid:durableId="1238396470">
+  <w:num w:numId="1" w16cid:durableId="91900859">
     <w:abstractNumId w:val="3"/>
   </w:num>
-  <w:num w:numId="2" w16cid:durableId="342242885">
+  <w:num w:numId="2" w16cid:durableId="1181817682">
     <w:abstractNumId w:val="0"/>
   </w:num>
-  <w:num w:numId="3" w16cid:durableId="869420605">
+  <w:num w:numId="3" w16cid:durableId="2006006355">
     <w:abstractNumId w:val="2"/>
   </w:num>
-  <w:num w:numId="4" w16cid:durableId="9768018">
+  <w:num w:numId="4" w16cid:durableId="1641031317">
     <w:abstractNumId w:val="1"/>
   </w:num>
 </w:numbering>
@@ -2335,6 +3047,9 @@
 <w15:people xmlns:wpc="http://schemas.microsoft.com/office/word/2010/wordprocessingCanvas" xmlns:cx="http://schemas.microsoft.com/office/drawing/2014/chartex" xmlns:cx1="http://schemas.microsoft.com/office/drawing/2015/9/8/chartex" xmlns:cx2="http://schemas.microsoft.com/office/drawing/2015/10/21/chartex" xmlns:cx3="http://schemas.microsoft.com/office/drawing/2016/5/9/chartex" xmlns:cx4="http://schemas.microsoft.com/office/drawing/2016/5/10/chartex" xmlns:cx5="http://schemas.microsoft.com/office/drawing/2016/5/11/chartex" xmlns:cx6="http://schemas.microsoft.com/office/drawing/2016/5/12/chartex" xmlns:cx7="http://schemas.microsoft.com/office/drawing/2016/5/13/chartex" xmlns:cx8="http://schemas.microsoft.com/office/drawing/2016/5/14/chartex" xmlns:mc="http://schemas.openxmlformats.org/markup-compatibility/2006" xmlns:aink="http://schemas.microsoft.com/office/drawing/2016/ink" xmlns:am3d="http://schemas.microsoft.com/office/drawing/2017/model3d" xmlns:o="urn:schemas-microsoft-com:office:office" xmlns:oel="http://schemas.microsoft.com/office/2019/extlst" xmlns:r="http://schemas.openxmlformats.org/officeDocument/2006/relationships" xmlns:m="http://schemas.openxmlformats.org/officeDocument/2006/math" xmlns:v="urn:schemas-microsoft-com:vml" xmlns:wp14="http://schemas.microsoft.com/office/word/2010/wordprocessingDrawing" xmlns:wp="http://schemas.openxmlformats.org/drawingml/2006/wordprocessingDrawing" xmlns:w10="urn:schemas-microsoft-com:office:word" xmlns:w="http://schemas.openxmlformats.org/wordprocessingml/2006/main" xmlns:w14="http://schemas.microsoft.com/office/word/2010/wordml" xmlns:w15="http://schemas.microsoft.com/office/word/2012/wordml" xmlns:w16cex="http://schemas.microsoft.com/office/word/2018/wordml/cex" xmlns:w16cid="http://schemas.microsoft.com/office/word/2016/wordml/cid" xmlns:w16="http://schemas.microsoft.com/office/word/2018/wordml" xmlns:w16sdtdh="http://schemas.microsoft.com/office/word/2020/wordml/sdtdatahash" xmlns:w16se="http://schemas.microsoft.com/office/word/2015/wordml/symex" xmlns:wpg="http://schemas.microsoft.com/office/word/2010/wordprocessingGroup" xmlns:wpi="http://schemas.microsoft.com/office/word/2010/wordprocessingInk" xmlns:wne="http://schemas.microsoft.com/office/word/2006/wordml" xmlns:wps="http://schemas.microsoft.com/office/word/2010/wordprocessingShape" mc:Ignorable="w14 w15 w16se w16cid w16 w16cex w16sdtdh wp14">
   <w15:person w15:author="Sieg, Jacob Philip">
     <w15:presenceInfo w15:providerId="None" w15:userId="Sieg, Jacob Philip"/>
+  </w15:person>
+  <w15:person w15:author="Bevilacqua, Philip C">
+    <w15:presenceInfo w15:providerId="AD" w15:userId="S::pcb5@psu.edu::db9ca7b5-defb-42e4-b915-4600dffa24ac"/>
   </w15:person>
 </w15:people>
 </file>
@@ -3047,6 +3762,26 @@
       <w:bCs/>
     </w:rPr>
   </w:style>
+  <w:style w:type="character" w:customStyle="1" w:styleId="oztcrd">
+    <w:name w:val="oztcrd"/>
+    <w:basedOn w:val="DefaultParagraphFont"/>
+    <w:rsid w:val="0033503E"/>
+  </w:style>
+  <w:style w:type="paragraph" w:styleId="Bibliography">
+    <w:name w:val="Bibliography"/>
+    <w:basedOn w:val="Normal"/>
+    <w:next w:val="Normal"/>
+    <w:uiPriority w:val="37"/>
+    <w:unhideWhenUsed/>
+    <w:rsid w:val="0084552D"/>
+    <w:pPr>
+      <w:tabs>
+        <w:tab w:val="left" w:pos="384"/>
+      </w:tabs>
+      <w:spacing w:after="0" w:line="240" w:lineRule="auto"/>
+      <w:ind w:left="384" w:hanging="384"/>
+    </w:pPr>
+  </w:style>
 </w:styles>
 </file>
 
@@ -3346,6 +4081,17 @@
 </file>
 
 <file path=customXml/item1.xml><?xml version="1.0" encoding="utf-8"?>
+<p:properties xmlns:p="http://schemas.microsoft.com/office/2006/metadata/properties" xmlns:xsi="http://www.w3.org/2001/XMLSchema-instance" xmlns:pc="http://schemas.microsoft.com/office/infopath/2007/PartnerControls">
+  <documentManagement>
+    <lcf76f155ced4ddcb4097134ff3c332f xmlns="17f3a020-51df-4429-8191-7299eb2b2d3d">
+      <Terms xmlns="http://schemas.microsoft.com/office/infopath/2007/PartnerControls"/>
+    </lcf76f155ced4ddcb4097134ff3c332f>
+    <TaxCatchAll xmlns="f8f84595-2f3a-428d-bc9f-7b3595feb8aa" xsi:nil="true"/>
+  </documentManagement>
+</p:properties>
+</file>
+
+<file path=customXml/item2.xml><?xml version="1.0" encoding="utf-8"?>
 <ct:contentTypeSchema xmlns:ct="http://schemas.microsoft.com/office/2006/metadata/contentType" xmlns:ma="http://schemas.microsoft.com/office/2006/metadata/properties/metaAttributes" ct:_="" ma:_="" ma:contentTypeName="Document" ma:contentTypeID="0x010100D0D43ABD599FCC44928F4E8A5F5A94E2" ma:contentTypeVersion="15" ma:contentTypeDescription="Create a new document." ma:contentTypeScope="" ma:versionID="fa14898d361e47877acdbeb69f2757e3">
   <xsd:schema xmlns:xsd="http://www.w3.org/2001/XMLSchema" xmlns:xs="http://www.w3.org/2001/XMLSchema" xmlns:p="http://schemas.microsoft.com/office/2006/metadata/properties" xmlns:ns2="f8f84595-2f3a-428d-bc9f-7b3595feb8aa" xmlns:ns3="17f3a020-51df-4429-8191-7299eb2b2d3d" targetNamespace="http://schemas.microsoft.com/office/2006/metadata/properties" ma:root="true" ma:fieldsID="44d533faf0268cf999599d6254009953" ns2:_="" ns3:_="">
     <xsd:import namespace="f8f84595-2f3a-428d-bc9f-7b3595feb8aa"/>
@@ -3582,7 +4328,7 @@
 </ct:contentTypeSchema>
 </file>
 
-<file path=customXml/item2.xml><?xml version="1.0" encoding="utf-8"?>
+<file path=customXml/item3.xml><?xml version="1.0" encoding="utf-8"?>
 <?mso-contentType ?>
 <FormTemplates xmlns="http://schemas.microsoft.com/sharepoint/v3/contenttype/forms">
   <Display>DocumentLibraryForm</Display>
@@ -3591,18 +4337,18 @@
 </FormTemplates>
 </file>
 
-<file path=customXml/item3.xml><?xml version="1.0" encoding="utf-8"?>
-<p:properties xmlns:p="http://schemas.microsoft.com/office/2006/metadata/properties" xmlns:xsi="http://www.w3.org/2001/XMLSchema-instance" xmlns:pc="http://schemas.microsoft.com/office/infopath/2007/PartnerControls">
-  <documentManagement>
-    <lcf76f155ced4ddcb4097134ff3c332f xmlns="17f3a020-51df-4429-8191-7299eb2b2d3d">
-      <Terms xmlns="http://schemas.microsoft.com/office/infopath/2007/PartnerControls"/>
-    </lcf76f155ced4ddcb4097134ff3c332f>
-    <TaxCatchAll xmlns="f8f84595-2f3a-428d-bc9f-7b3595feb8aa" xsi:nil="true"/>
-  </documentManagement>
-</p:properties>
+<file path=customXml/itemProps1.xml><?xml version="1.0" encoding="utf-8"?>
+<ds:datastoreItem xmlns:ds="http://schemas.openxmlformats.org/officeDocument/2006/customXml" ds:itemID="{77C276D2-6C05-4201-A413-802E18A44B51}">
+  <ds:schemaRefs>
+    <ds:schemaRef ds:uri="http://schemas.microsoft.com/office/2006/metadata/properties"/>
+    <ds:schemaRef ds:uri="http://schemas.microsoft.com/office/infopath/2007/PartnerControls"/>
+    <ds:schemaRef ds:uri="17f3a020-51df-4429-8191-7299eb2b2d3d"/>
+    <ds:schemaRef ds:uri="f8f84595-2f3a-428d-bc9f-7b3595feb8aa"/>
+  </ds:schemaRefs>
+</ds:datastoreItem>
 </file>
 
-<file path=customXml/itemProps1.xml><?xml version="1.0" encoding="utf-8"?>
+<file path=customXml/itemProps2.xml><?xml version="1.0" encoding="utf-8"?>
 <ds:datastoreItem xmlns:ds="http://schemas.openxmlformats.org/officeDocument/2006/customXml" ds:itemID="{2A3A1FB0-036B-4793-B38C-1C646D18BCFF}">
   <ds:schemaRefs>
     <ds:schemaRef ds:uri="http://schemas.microsoft.com/office/2006/metadata/contentType"/>
@@ -3621,21 +4367,10 @@
 </ds:datastoreItem>
 </file>
 
-<file path=customXml/itemProps2.xml><?xml version="1.0" encoding="utf-8"?>
+<file path=customXml/itemProps3.xml><?xml version="1.0" encoding="utf-8"?>
 <ds:datastoreItem xmlns:ds="http://schemas.openxmlformats.org/officeDocument/2006/customXml" ds:itemID="{543D719B-B3BE-41D2-B064-681D81047ABA}">
   <ds:schemaRefs>
     <ds:schemaRef ds:uri="http://schemas.microsoft.com/sharepoint/v3/contenttype/forms"/>
   </ds:schemaRefs>
 </ds:datastoreItem>
-</file>
-
-<file path=customXml/itemProps3.xml><?xml version="1.0" encoding="utf-8"?>
-<ds:datastoreItem xmlns:ds="http://schemas.openxmlformats.org/officeDocument/2006/customXml" ds:itemID="{77C276D2-6C05-4201-A413-802E18A44B51}">
-  <ds:schemaRefs>
-    <ds:schemaRef ds:uri="http://schemas.microsoft.com/office/2006/metadata/properties"/>
-    <ds:schemaRef ds:uri="http://schemas.microsoft.com/office/infopath/2007/PartnerControls"/>
-    <ds:schemaRef ds:uri="17f3a020-51df-4429-8191-7299eb2b2d3d"/>
-    <ds:schemaRef ds:uri="f8f84595-2f3a-428d-bc9f-7b3595feb8aa"/>
-  </ds:schemaRefs>
-</ds:datastoreItem>
 </file>
</xml_diff>